<commit_message>
Mise en place de la messagerie...
</commit_message>
<xml_diff>
--- a/documents/rapport version 19-06-Mohammed-NABI.docx
+++ b/documents/rapport version 19-06-Mohammed-NABI.docx
@@ -1,6 +1,6 @@
 
 <file path=word/document.xml><?xml version="1.0" encoding="utf-8"?>
-<w:document xmlns:wpc="http://schemas.microsoft.com/office/word/2010/wordprocessingCanvas" xmlns:cx="http://schemas.microsoft.com/office/drawing/2014/chartex" xmlns:cx1="http://schemas.microsoft.com/office/drawing/2015/9/8/chartex" xmlns:cx2="http://schemas.microsoft.com/office/drawing/2015/10/21/chartex" xmlns:cx3="http://schemas.microsoft.com/office/drawing/2016/5/9/chartex" xmlns:cx4="http://schemas.microsoft.com/office/drawing/2016/5/10/chartex" xmlns:cx5="http://schemas.microsoft.com/office/drawing/2016/5/11/chartex" xmlns:cx6="http://schemas.microsoft.com/office/drawing/2016/5/12/chartex" xmlns:cx7="http://schemas.microsoft.com/office/drawing/2016/5/13/chartex" xmlns:cx8="http://schemas.microsoft.com/office/drawing/2016/5/14/chartex" xmlns:mc="http://schemas.openxmlformats.org/markup-compatibility/2006" xmlns:aink="http://schemas.microsoft.com/office/drawing/2016/ink" xmlns:am3d="http://schemas.microsoft.com/office/drawing/2017/model3d" xmlns:o="urn:schemas-microsoft-com:office:office" xmlns:oel="http://schemas.microsoft.com/office/2019/extlst" xmlns:r="http://schemas.openxmlformats.org/officeDocument/2006/relationships" xmlns:m="http://schemas.openxmlformats.org/officeDocument/2006/math" xmlns:v="urn:schemas-microsoft-com:vml" xmlns:wp14="http://schemas.microsoft.com/office/word/2010/wordprocessingDrawing" xmlns:wp="http://schemas.openxmlformats.org/drawingml/2006/wordprocessingDrawing" xmlns:w10="urn:schemas-microsoft-com:office:word" xmlns:w="http://schemas.openxmlformats.org/wordprocessingml/2006/main" xmlns:w14="http://schemas.microsoft.com/office/word/2010/wordml" xmlns:w15="http://schemas.microsoft.com/office/word/2012/wordml" xmlns:w16cex="http://schemas.microsoft.com/office/word/2018/wordml/cex" xmlns:w16cid="http://schemas.microsoft.com/office/word/2016/wordml/cid" xmlns:w16="http://schemas.microsoft.com/office/word/2018/wordml" xmlns:w16sdtdh="http://schemas.microsoft.com/office/word/2020/wordml/sdtdatahash" xmlns:w16se="http://schemas.microsoft.com/office/word/2015/wordml/symex" xmlns:wpg="http://schemas.microsoft.com/office/word/2010/wordprocessingGroup" xmlns:wpi="http://schemas.microsoft.com/office/word/2010/wordprocessingInk" xmlns:wne="http://schemas.microsoft.com/office/word/2006/wordml" xmlns:wps="http://schemas.microsoft.com/office/word/2010/wordprocessingShape" mc:Ignorable="w14 w15 w16se w16cid w16 w16cex w16sdtdh wp14">
+<w:document xmlns:wpc="http://schemas.microsoft.com/office/word/2010/wordprocessingCanvas" xmlns:cx="http://schemas.microsoft.com/office/drawing/2014/chartex" xmlns:mc="http://schemas.openxmlformats.org/markup-compatibility/2006" xmlns:o="urn:schemas-microsoft-com:office:office" xmlns:r="http://schemas.openxmlformats.org/officeDocument/2006/relationships" xmlns:m="http://schemas.openxmlformats.org/officeDocument/2006/math" xmlns:v="urn:schemas-microsoft-com:vml" xmlns:wp14="http://schemas.microsoft.com/office/word/2010/wordprocessingDrawing" xmlns:wp="http://schemas.openxmlformats.org/drawingml/2006/wordprocessingDrawing" xmlns:w10="urn:schemas-microsoft-com:office:word" xmlns:w="http://schemas.openxmlformats.org/wordprocessingml/2006/main" xmlns:w14="http://schemas.microsoft.com/office/word/2010/wordml" xmlns:w15="http://schemas.microsoft.com/office/word/2012/wordml" xmlns:w16se="http://schemas.microsoft.com/office/word/2015/wordml/symex" xmlns:wpg="http://schemas.microsoft.com/office/word/2010/wordprocessingGroup" xmlns:wpi="http://schemas.microsoft.com/office/word/2010/wordprocessingInk" xmlns:wne="http://schemas.microsoft.com/office/word/2006/wordml" xmlns:wps="http://schemas.microsoft.com/office/word/2010/wordprocessingShape" mc:Ignorable="w14 w15 w16se wp14">
   <w:body>
     <w:p>
       <w:pPr>
@@ -414,25 +414,7 @@
                 <w:b/>
                 <w:noProof/>
               </w:rPr>
-              <w:t xml:space="preserve">Présentation </w:t>
-            </w:r>
-            <w:r>
-              <w:rPr>
-                <w:rStyle w:val="Lienhypertexte"/>
-                <w:rFonts w:eastAsia="Arial" w:cs="Arial"/>
-                <w:b/>
-                <w:noProof/>
-              </w:rPr>
-              <w:t>d</w:t>
-            </w:r>
-            <w:r>
-              <w:rPr>
-                <w:rStyle w:val="Lienhypertexte"/>
-                <w:rFonts w:eastAsia="Arial" w:cs="Arial"/>
-                <w:b/>
-                <w:noProof/>
-              </w:rPr>
-              <w:t>e l’établissement Bioinformatique :</w:t>
+              <w:t>Présentation de l’établissement Bioinformatique :</w:t>
             </w:r>
             <w:r>
               <w:rPr>
@@ -1987,15 +1969,7 @@
           <w:i/>
           <w:iCs/>
         </w:rPr>
-        <w:t xml:space="preserve">Mes sincères remerciements vont </w:t>
-      </w:r>
-      <w:r>
-        <w:rPr>
-          <w:rFonts w:asciiTheme="minorHAnsi" w:hAnsiTheme="minorHAnsi" w:cstheme="minorHAnsi"/>
-          <w:i/>
-          <w:iCs/>
-        </w:rPr>
-        <w:t xml:space="preserve">à l’ensemble du personnel du centre de formation </w:t>
+        <w:t xml:space="preserve">Mes sincères remerciements vont à l’ensemble du personnel du centre de formation </w:t>
       </w:r>
       <w:r>
         <w:rPr>
@@ -2049,23 +2023,7 @@
           <w:i/>
           <w:iCs/>
         </w:rPr>
-        <w:t>Mes vifs remerciements à M</w:t>
-      </w:r>
-      <w:r>
-        <w:rPr>
-          <w:rFonts w:asciiTheme="minorHAnsi" w:hAnsiTheme="minorHAnsi" w:cstheme="minorHAnsi"/>
-          <w:i/>
-          <w:iCs/>
-        </w:rPr>
-        <w:t>onsieur</w:t>
-      </w:r>
-      <w:r>
-        <w:rPr>
-          <w:rFonts w:asciiTheme="minorHAnsi" w:hAnsiTheme="minorHAnsi" w:cstheme="minorHAnsi"/>
-          <w:i/>
-          <w:iCs/>
-        </w:rPr>
-        <w:t xml:space="preserve"> </w:t>
+        <w:t xml:space="preserve">Mes vifs remerciements à Monsieur </w:t>
       </w:r>
       <w:r>
         <w:rPr>
@@ -2083,7 +2041,7 @@
           <w:i/>
           <w:iCs/>
         </w:rPr>
-        <w:t>, m</w:t>
+        <w:t>, mon professeur d’informatique, qui m'a beaucoup aidé dans ma formation , qui m'a permis d’</w:t>
       </w:r>
       <w:r>
         <w:rPr>
@@ -2091,7 +2049,7 @@
           <w:i/>
           <w:iCs/>
         </w:rPr>
-        <w:t>on</w:t>
+        <w:t>acquérir</w:t>
       </w:r>
       <w:r>
         <w:rPr>
@@ -2099,7 +2057,7 @@
           <w:i/>
           <w:iCs/>
         </w:rPr>
-        <w:t xml:space="preserve"> professeur d</w:t>
+        <w:t xml:space="preserve"> des connaissances </w:t>
       </w:r>
       <w:r>
         <w:rPr>
@@ -2107,7 +2065,7 @@
           <w:i/>
           <w:iCs/>
         </w:rPr>
-        <w:t>’informatique</w:t>
+        <w:t xml:space="preserve">fondamentales </w:t>
       </w:r>
       <w:r>
         <w:rPr>
@@ -2115,71 +2073,7 @@
           <w:i/>
           <w:iCs/>
         </w:rPr>
-        <w:t xml:space="preserve">, qui m'a beaucoup aidé dans ma </w:t>
-      </w:r>
-      <w:r>
-        <w:rPr>
-          <w:rFonts w:asciiTheme="minorHAnsi" w:hAnsiTheme="minorHAnsi" w:cstheme="minorHAnsi"/>
-          <w:i/>
-          <w:iCs/>
-        </w:rPr>
-        <w:t xml:space="preserve">formation </w:t>
-      </w:r>
-      <w:r>
-        <w:rPr>
-          <w:rFonts w:asciiTheme="minorHAnsi" w:hAnsiTheme="minorHAnsi" w:cstheme="minorHAnsi"/>
-          <w:i/>
-          <w:iCs/>
-        </w:rPr>
-        <w:t>, qui m'a permis d’</w:t>
-      </w:r>
-      <w:r>
-        <w:rPr>
-          <w:rFonts w:asciiTheme="minorHAnsi" w:hAnsiTheme="minorHAnsi" w:cstheme="minorHAnsi"/>
-          <w:i/>
-          <w:iCs/>
-        </w:rPr>
-        <w:t>acquérir</w:t>
-      </w:r>
-      <w:r>
-        <w:rPr>
-          <w:rFonts w:asciiTheme="minorHAnsi" w:hAnsiTheme="minorHAnsi" w:cstheme="minorHAnsi"/>
-          <w:i/>
-          <w:iCs/>
-        </w:rPr>
-        <w:t xml:space="preserve"> </w:t>
-      </w:r>
-      <w:r>
-        <w:rPr>
-          <w:rFonts w:asciiTheme="minorHAnsi" w:hAnsiTheme="minorHAnsi" w:cstheme="minorHAnsi"/>
-          <w:i/>
-          <w:iCs/>
-        </w:rPr>
-        <w:t xml:space="preserve">des connaissances </w:t>
-      </w:r>
-      <w:r>
-        <w:rPr>
-          <w:rFonts w:asciiTheme="minorHAnsi" w:hAnsiTheme="minorHAnsi" w:cstheme="minorHAnsi"/>
-          <w:i/>
-          <w:iCs/>
-        </w:rPr>
-        <w:t xml:space="preserve">fondamentales </w:t>
-      </w:r>
-      <w:r>
-        <w:rPr>
-          <w:rFonts w:asciiTheme="minorHAnsi" w:hAnsiTheme="minorHAnsi" w:cstheme="minorHAnsi"/>
-          <w:i/>
-          <w:iCs/>
-        </w:rPr>
-        <w:t>dans le domaine et de la motivation pour mon futur projet professionnel</w:t>
-      </w:r>
-      <w:r>
-        <w:rPr>
-          <w:rFonts w:asciiTheme="minorHAnsi" w:hAnsiTheme="minorHAnsi" w:cstheme="minorHAnsi"/>
-          <w:i/>
-          <w:iCs/>
-        </w:rPr>
-        <w:t>.</w:t>
+        <w:t>dans le domaine et de la motivation pour mon futur projet professionnel.</w:t>
       </w:r>
       <w:r>
         <w:rPr>
@@ -2464,21 +2358,7 @@
           <w:rFonts w:eastAsia="Calibri" w:cstheme="minorHAnsi"/>
           <w:szCs w:val="24"/>
         </w:rPr>
-        <w:t xml:space="preserve"> année de </w:t>
-      </w:r>
-      <w:r>
-        <w:rPr>
-          <w:rFonts w:eastAsia="Calibri" w:cstheme="minorHAnsi"/>
-          <w:szCs w:val="24"/>
-        </w:rPr>
-        <w:t>formation de développeur web et mobile</w:t>
-      </w:r>
-      <w:r>
-        <w:rPr>
-          <w:rFonts w:eastAsia="Calibri" w:cstheme="minorHAnsi"/>
-          <w:szCs w:val="24"/>
-        </w:rPr>
-        <w:t xml:space="preserve">, </w:t>
+        <w:t xml:space="preserve"> année de formation de développeur web et mobile, </w:t>
       </w:r>
       <w:r>
         <w:rPr>
@@ -2589,240 +2469,226 @@
           <w:rFonts w:eastAsia="Calibri" w:cstheme="minorHAnsi"/>
           <w:szCs w:val="24"/>
         </w:rPr>
-        <w:t xml:space="preserve"> aboutissent. Pour cela, l’objectif </w:t>
+        <w:t xml:space="preserve"> aboutissent. Pour cela, l’objectif a été de développer, une </w:t>
       </w:r>
       <w:r>
         <w:rPr>
           <w:rFonts w:eastAsia="Calibri" w:cstheme="minorHAnsi"/>
           <w:szCs w:val="24"/>
         </w:rPr>
-        <w:t xml:space="preserve">a été de développer, une </w:t>
+        <w:t>a</w:t>
       </w:r>
       <w:r>
         <w:rPr>
           <w:rFonts w:eastAsia="Calibri" w:cstheme="minorHAnsi"/>
           <w:szCs w:val="24"/>
         </w:rPr>
-        <w:t>a</w:t>
+        <w:t xml:space="preserve">pplication </w:t>
       </w:r>
       <w:r>
         <w:rPr>
           <w:rFonts w:eastAsia="Calibri" w:cstheme="minorHAnsi"/>
           <w:szCs w:val="24"/>
         </w:rPr>
-        <w:t xml:space="preserve">pplication </w:t>
+        <w:t xml:space="preserve">web </w:t>
       </w:r>
       <w:r>
         <w:rPr>
           <w:rFonts w:eastAsia="Calibri" w:cstheme="minorHAnsi"/>
           <w:szCs w:val="24"/>
         </w:rPr>
-        <w:t xml:space="preserve">web </w:t>
+        <w:t>de messagerie privé pour les stagiaires</w:t>
       </w:r>
       <w:r>
         <w:rPr>
           <w:rFonts w:eastAsia="Calibri" w:cstheme="minorHAnsi"/>
           <w:szCs w:val="24"/>
         </w:rPr>
-        <w:t>de messagerie privé pour les stagiaires</w:t>
+        <w:t xml:space="preserve"> du centre de formation et de rééducation professionnelle pour Malvoyants </w:t>
       </w:r>
       <w:r>
         <w:rPr>
           <w:rFonts w:eastAsia="Calibri" w:cstheme="minorHAnsi"/>
           <w:szCs w:val="24"/>
         </w:rPr>
-        <w:t xml:space="preserve"> du centre de formation et de rééducation professionnelle pour Malvoyants </w:t>
+        <w:t>« </w:t>
       </w:r>
       <w:r>
         <w:rPr>
           <w:rFonts w:eastAsia="Calibri" w:cstheme="minorHAnsi"/>
           <w:szCs w:val="24"/>
         </w:rPr>
-        <w:t>« </w:t>
+        <w:t>Paul GUINOT</w:t>
       </w:r>
       <w:r>
         <w:rPr>
           <w:rFonts w:eastAsia="Calibri" w:cstheme="minorHAnsi"/>
           <w:szCs w:val="24"/>
         </w:rPr>
-        <w:t>Paul GUINOT</w:t>
+        <w:t> »</w:t>
       </w:r>
       <w:r>
         <w:rPr>
           <w:rFonts w:eastAsia="Calibri" w:cstheme="minorHAnsi"/>
           <w:szCs w:val="24"/>
         </w:rPr>
-        <w:t> »</w:t>
+        <w:t>,</w:t>
       </w:r>
       <w:r>
         <w:rPr>
           <w:rFonts w:eastAsia="Calibri" w:cstheme="minorHAnsi"/>
           <w:szCs w:val="24"/>
         </w:rPr>
-        <w:t>,</w:t>
+        <w:t xml:space="preserve"> </w:t>
       </w:r>
       <w:r>
         <w:rPr>
           <w:rFonts w:eastAsia="Calibri" w:cstheme="minorHAnsi"/>
           <w:szCs w:val="24"/>
         </w:rPr>
-        <w:t xml:space="preserve"> </w:t>
+        <w:t>qui</w:t>
       </w:r>
       <w:r>
         <w:rPr>
           <w:rFonts w:eastAsia="Calibri" w:cstheme="minorHAnsi"/>
           <w:szCs w:val="24"/>
         </w:rPr>
-        <w:t>qui</w:t>
+        <w:t xml:space="preserve"> ont fréquenté l’</w:t>
       </w:r>
       <w:r>
         <w:rPr>
           <w:rFonts w:eastAsia="Calibri" w:cstheme="minorHAnsi"/>
           <w:szCs w:val="24"/>
         </w:rPr>
-        <w:t xml:space="preserve"> ont fréquenté l’</w:t>
+        <w:t>établissement</w:t>
       </w:r>
       <w:r>
         <w:rPr>
           <w:rFonts w:eastAsia="Calibri" w:cstheme="minorHAnsi"/>
           <w:szCs w:val="24"/>
         </w:rPr>
-        <w:t>établissement</w:t>
+        <w:t xml:space="preserve"> </w:t>
       </w:r>
       <w:r>
         <w:rPr>
           <w:rFonts w:eastAsia="Calibri" w:cstheme="minorHAnsi"/>
           <w:szCs w:val="24"/>
         </w:rPr>
-        <w:t xml:space="preserve"> </w:t>
+        <w:t>lui</w:t>
       </w:r>
       <w:r>
         <w:rPr>
           <w:rFonts w:eastAsia="Calibri" w:cstheme="minorHAnsi"/>
           <w:szCs w:val="24"/>
         </w:rPr>
-        <w:t>lui</w:t>
+        <w:t>-même</w:t>
       </w:r>
       <w:r>
         <w:rPr>
           <w:rFonts w:eastAsia="Calibri" w:cstheme="minorHAnsi"/>
           <w:szCs w:val="24"/>
         </w:rPr>
-        <w:t>-même</w:t>
-      </w:r>
-      <w:r>
+        <w:t>.</w:t>
+      </w:r>
+    </w:p>
+    <w:p>
+      <w:pPr>
+        <w:jc w:val="both"/>
         <w:rPr>
           <w:rFonts w:eastAsia="Calibri" w:cstheme="minorHAnsi"/>
           <w:szCs w:val="24"/>
         </w:rPr>
-        <w:t>.</w:t>
-      </w:r>
-    </w:p>
-    <w:p>
-      <w:pPr>
-        <w:jc w:val="both"/>
+      </w:pPr>
+      <w:r>
         <w:rPr>
           <w:rFonts w:eastAsia="Calibri" w:cstheme="minorHAnsi"/>
           <w:szCs w:val="24"/>
         </w:rPr>
-      </w:pPr>
+        <w:t xml:space="preserve">En deuxième étape, Après poursuite de recherche de stage en parallèles et </w:t>
+      </w:r>
       <w:r>
         <w:rPr>
           <w:rFonts w:eastAsia="Calibri" w:cstheme="minorHAnsi"/>
           <w:szCs w:val="24"/>
         </w:rPr>
-        <w:t xml:space="preserve">En deuxième étape, Après poursuite de recherche de stage en parallèles et </w:t>
+        <w:t>dû</w:t>
       </w:r>
       <w:r>
         <w:rPr>
           <w:rFonts w:eastAsia="Calibri" w:cstheme="minorHAnsi"/>
           <w:szCs w:val="24"/>
         </w:rPr>
-        <w:t>dû</w:t>
+        <w:t xml:space="preserve"> </w:t>
       </w:r>
       <w:r>
         <w:rPr>
           <w:rFonts w:eastAsia="Calibri" w:cstheme="minorHAnsi"/>
           <w:szCs w:val="24"/>
         </w:rPr>
-        <w:t xml:space="preserve"> </w:t>
+        <w:t>à</w:t>
       </w:r>
       <w:r>
         <w:rPr>
           <w:rFonts w:eastAsia="Calibri" w:cstheme="minorHAnsi"/>
           <w:szCs w:val="24"/>
         </w:rPr>
-        <w:t>à</w:t>
+        <w:t xml:space="preserve"> mes efforts acharnés, qui ont finalement </w:t>
       </w:r>
       <w:r>
         <w:rPr>
           <w:rFonts w:eastAsia="Calibri" w:cstheme="minorHAnsi"/>
           <w:szCs w:val="24"/>
         </w:rPr>
-        <w:t xml:space="preserve"> mes efforts acharnés, qui ont finalement </w:t>
+        <w:t xml:space="preserve">abouti </w:t>
       </w:r>
       <w:r>
         <w:rPr>
           <w:rFonts w:eastAsia="Calibri" w:cstheme="minorHAnsi"/>
           <w:szCs w:val="24"/>
         </w:rPr>
-        <w:t xml:space="preserve">abouti </w:t>
+        <w:t xml:space="preserve">à </w:t>
       </w:r>
       <w:r>
         <w:rPr>
           <w:rFonts w:eastAsia="Calibri" w:cstheme="minorHAnsi"/>
           <w:szCs w:val="24"/>
         </w:rPr>
-        <w:t xml:space="preserve">à </w:t>
+        <w:t>l’obtention d’une offre de stage au sein de l’entreprise BIOGESOFT avec en prime une promesse d’embauche dans le cas de l’accomplissement des objectifs visée.</w:t>
       </w:r>
       <w:r>
         <w:rPr>
           <w:rFonts w:eastAsia="Calibri" w:cstheme="minorHAnsi"/>
           <w:szCs w:val="24"/>
         </w:rPr>
-        <w:t>l’obtention d’une offre de stage au sein de l’entreprise BIOGESOFT avec en prime une promesse d’embauche dans le cas de l’accomplissement des objectifs visée.</w:t>
+        <w:t xml:space="preserve"> </w:t>
       </w:r>
       <w:r>
         <w:rPr>
           <w:rFonts w:eastAsia="Calibri" w:cstheme="minorHAnsi"/>
           <w:szCs w:val="24"/>
         </w:rPr>
-        <w:t xml:space="preserve"> </w:t>
+        <w:t>Comme la durée du temps</w:t>
       </w:r>
       <w:r>
         <w:rPr>
           <w:rFonts w:eastAsia="Calibri" w:cstheme="minorHAnsi"/>
           <w:szCs w:val="24"/>
         </w:rPr>
-        <w:t>Comme la durée du temps</w:t>
+        <w:t xml:space="preserve"> </w:t>
       </w:r>
       <w:r>
         <w:rPr>
           <w:rFonts w:eastAsia="Calibri" w:cstheme="minorHAnsi"/>
           <w:szCs w:val="24"/>
         </w:rPr>
-        <w:t xml:space="preserve"> </w:t>
+        <w:t>restante</w:t>
       </w:r>
       <w:r>
         <w:rPr>
           <w:rFonts w:eastAsia="Calibri" w:cstheme="minorHAnsi"/>
           <w:szCs w:val="24"/>
         </w:rPr>
-        <w:t>restante</w:t>
-      </w:r>
-      <w:r>
-        <w:rPr>
-          <w:rFonts w:eastAsia="Calibri" w:cstheme="minorHAnsi"/>
-          <w:szCs w:val="24"/>
-        </w:rPr>
-        <w:t xml:space="preserve"> dont je disposais été courte, </w:t>
-      </w:r>
-      <w:r>
-        <w:rPr>
-          <w:rFonts w:eastAsia="Calibri" w:cstheme="minorHAnsi"/>
-          <w:szCs w:val="24"/>
-        </w:rPr>
-        <w:t>Nous avions concerté</w:t>
+        <w:t xml:space="preserve"> dont je disposais été courte, Nous avions concerté</w:t>
       </w:r>
       <w:r>
         <w:rPr>
@@ -4452,6 +4318,8 @@
           <w:b/>
         </w:rPr>
       </w:pPr>
+      <w:bookmarkStart w:id="12" w:name="_GoBack"/>
+      <w:bookmarkEnd w:id="12"/>
       <w:r>
         <w:rPr>
           <w:b/>
@@ -4477,15 +4345,7 @@
     </w:p>
     <w:p>
       <w:r>
-        <w:t xml:space="preserve">Et après </w:t>
-      </w:r>
-      <w:proofErr w:type="gramStart"/>
-      <w:r>
-        <w:t>une successions</w:t>
-      </w:r>
-      <w:proofErr w:type="gramEnd"/>
-      <w:r>
-        <w:t xml:space="preserve"> d’interventions chirurgicales sans succès au Centre Hospitalier Universitaire (CHU) de Toulouse, ma cécité était définitivement irréversible.</w:t>
+        <w:t>Et après une successions d’interventions chirurgicales sans succès au Centre Hospitalier Universitaire (CHU) de Toulouse, ma cécité était définitivement irréversible.</w:t>
       </w:r>
     </w:p>
     <w:p>
@@ -4525,7 +4385,15 @@
     </w:p>
     <w:p>
       <w:r>
-        <w:t xml:space="preserve">De 2014 à 2016 J’ai commencé par donner des cours d’alphabétisation au Secours Catholique Site de Reynerie Place André </w:t>
+        <w:t xml:space="preserve">De 2014 à 2016 J’ai commencé par donner des cours d’alphabétisation au Secours Catholique Site de </w:t>
+      </w:r>
+      <w:proofErr w:type="spellStart"/>
+      <w:r>
+        <w:t>Reynerie</w:t>
+      </w:r>
+      <w:proofErr w:type="spellEnd"/>
+      <w:r>
+        <w:t xml:space="preserve"> Place André </w:t>
       </w:r>
       <w:proofErr w:type="spellStart"/>
       <w:r>
@@ -4567,15 +4435,7 @@
     </w:p>
     <w:p>
       <w:r>
-        <w:t xml:space="preserve">Afin d’apprivoiser cet outil qui m’est devenu indispensable, je devais apprendre à utiliser les outils de compensation tel que le braille, </w:t>
-      </w:r>
-      <w:proofErr w:type="gramStart"/>
-      <w:r>
-        <w:t>les lecteur</w:t>
-      </w:r>
-      <w:proofErr w:type="gramEnd"/>
-      <w:r>
-        <w:t xml:space="preserve"> d’écran, les raccourcis-clavier …</w:t>
+        <w:t>Afin d’apprivoiser cet outil qui m’est devenu indispensable, je devais apprendre à utiliser les outils de compensation tel que le braille, les lecteur d’écran, les raccourcis-clavier …</w:t>
       </w:r>
     </w:p>
     <w:p>
@@ -4815,7 +4675,15 @@
     </w:p>
     <w:p>
       <w:r>
-        <w:t xml:space="preserve">CSS, Javascript, </w:t>
+        <w:t xml:space="preserve">CSS, </w:t>
+      </w:r>
+      <w:proofErr w:type="spellStart"/>
+      <w:r>
+        <w:t>Javascript</w:t>
+      </w:r>
+      <w:proofErr w:type="spellEnd"/>
+      <w:r>
+        <w:t xml:space="preserve">, </w:t>
       </w:r>
       <w:proofErr w:type="spellStart"/>
       <w:r>
@@ -4846,7 +4714,15 @@
       </w:r>
       <w:proofErr w:type="spellEnd"/>
       <w:r>
-        <w:t xml:space="preserve"> élémentaires PHP (Symfony 4 et Symfony 5) </w:t>
+        <w:t xml:space="preserve"> élémentaires PHP (</w:t>
+      </w:r>
+      <w:proofErr w:type="spellStart"/>
+      <w:r>
+        <w:t>Symfony</w:t>
+      </w:r>
+      <w:proofErr w:type="spellEnd"/>
+      <w:r>
+        <w:t xml:space="preserve"> 4 et Symfony 5) </w:t>
       </w:r>
     </w:p>
     <w:p>
@@ -5001,7 +4877,7 @@
           <w:b/>
         </w:rPr>
       </w:pPr>
-      <w:bookmarkStart w:id="12" w:name="_Toc106547659"/>
+      <w:bookmarkStart w:id="13" w:name="_Toc106547659"/>
       <w:r>
         <w:rPr>
           <w:b/>
@@ -5014,7 +4890,7 @@
         </w:rPr>
         <w:t>ste des compétences du référentiel :</w:t>
       </w:r>
-      <w:bookmarkEnd w:id="12"/>
+      <w:bookmarkEnd w:id="13"/>
     </w:p>
     <w:p/>
     <w:p>
@@ -5181,14 +5057,14 @@
           <w:b/>
         </w:rPr>
       </w:pPr>
-      <w:bookmarkStart w:id="13" w:name="_Toc106547660"/>
+      <w:bookmarkStart w:id="14" w:name="_Toc106547660"/>
       <w:r>
         <w:rPr>
           <w:b/>
         </w:rPr>
         <w:t>Guide d’emploi de l’application :</w:t>
       </w:r>
-      <w:bookmarkEnd w:id="13"/>
+      <w:bookmarkEnd w:id="14"/>
     </w:p>
     <w:p/>
     <w:p>
@@ -5429,14 +5305,14 @@
           <w:b/>
         </w:rPr>
       </w:pPr>
-      <w:bookmarkStart w:id="14" w:name="_Toc106547661"/>
+      <w:bookmarkStart w:id="15" w:name="_Toc106547661"/>
       <w:r>
         <w:rPr>
           <w:b/>
         </w:rPr>
         <w:t>Projet  de l’organisme de formation BIOGESOFT :</w:t>
       </w:r>
-      <w:bookmarkEnd w:id="14"/>
+      <w:bookmarkEnd w:id="15"/>
     </w:p>
     <w:p/>
     <w:p>
@@ -5700,16 +5576,16 @@
           <w:b/>
         </w:rPr>
       </w:pPr>
-      <w:bookmarkStart w:id="15" w:name="_Toc105481612"/>
-      <w:bookmarkStart w:id="16" w:name="_Toc106547662"/>
+      <w:bookmarkStart w:id="16" w:name="_Toc105481612"/>
+      <w:bookmarkStart w:id="17" w:name="_Toc106547662"/>
       <w:r>
         <w:rPr>
           <w:b/>
         </w:rPr>
         <w:t>Présentation du projet :</w:t>
       </w:r>
-      <w:bookmarkEnd w:id="15"/>
       <w:bookmarkEnd w:id="16"/>
+      <w:bookmarkEnd w:id="17"/>
     </w:p>
     <w:p/>
     <w:p>
@@ -6193,15 +6069,15 @@
     </w:p>
     <w:p>
       <w:r>
-        <w:t xml:space="preserve">En effet </w:t>
-      </w:r>
-      <w:proofErr w:type="gramStart"/>
-      <w:r>
-        <w:t>seul les administrateurs</w:t>
-      </w:r>
-      <w:proofErr w:type="gramEnd"/>
-      <w:r>
-        <w:t xml:space="preserve"> peuvent créer, éditer et plus globalement géré un médias.</w:t>
+        <w:t xml:space="preserve">En effet seul les administrateurs peuvent créer, éditer et plus globalement géré </w:t>
+      </w:r>
+      <w:proofErr w:type="gramStart"/>
+      <w:r>
+        <w:t>un médias</w:t>
+      </w:r>
+      <w:proofErr w:type="gramEnd"/>
+      <w:r>
+        <w:t>.</w:t>
       </w:r>
     </w:p>
     <w:p>
@@ -6252,15 +6128,15 @@
     </w:p>
     <w:p>
       <w:r>
-        <w:t xml:space="preserve">En effet </w:t>
-      </w:r>
-      <w:proofErr w:type="gramStart"/>
-      <w:r>
-        <w:t>seul les administrateurs</w:t>
-      </w:r>
-      <w:proofErr w:type="gramEnd"/>
-      <w:r>
-        <w:t xml:space="preserve"> peuvent créer, éditer et plus globalement géré un médias.</w:t>
+        <w:t xml:space="preserve">En effet seul les administrateurs peuvent créer, éditer et plus globalement géré </w:t>
+      </w:r>
+      <w:proofErr w:type="gramStart"/>
+      <w:r>
+        <w:t>un médias</w:t>
+      </w:r>
+      <w:proofErr w:type="gramEnd"/>
+      <w:r>
+        <w:t>.</w:t>
       </w:r>
     </w:p>
     <w:p>
@@ -6312,16 +6188,13 @@
     </w:p>
     <w:p>
       <w:r>
-        <w:t xml:space="preserve">En effet </w:t>
-      </w:r>
-      <w:proofErr w:type="gramStart"/>
-      <w:r>
-        <w:t>seul les administrateurs</w:t>
-      </w:r>
-      <w:proofErr w:type="gramEnd"/>
-      <w:r>
-        <w:t xml:space="preserve"> peuvent créer, éditer et plus globalement géré une activité .</w:t>
-      </w:r>
+        <w:t xml:space="preserve">En effet seul les administrateurs peuvent créer, éditer et plus globalement géré une </w:t>
+      </w:r>
+      <w:proofErr w:type="gramStart"/>
+      <w:r>
+        <w:t>activité .</w:t>
+      </w:r>
+      <w:proofErr w:type="gramEnd"/>
     </w:p>
     <w:p>
       <w:r>
@@ -6574,9 +6447,9 @@
           <w:szCs w:val="20"/>
         </w:rPr>
       </w:pPr>
-      <w:bookmarkStart w:id="17" w:name="_Toc105108338"/>
-      <w:bookmarkStart w:id="18" w:name="_Toc105481613"/>
-      <w:bookmarkStart w:id="19" w:name="_Toc106547663"/>
+      <w:bookmarkStart w:id="18" w:name="_Toc105108338"/>
+      <w:bookmarkStart w:id="19" w:name="_Toc105481613"/>
+      <w:bookmarkStart w:id="20" w:name="_Toc106547663"/>
       <w:r>
         <w:rPr>
           <w:rFonts w:ascii="Arial" w:hAnsi="Arial" w:cs="Arial"/>
@@ -6586,9 +6459,9 @@
         </w:rPr>
         <w:t>Cahier des charges :</w:t>
       </w:r>
-      <w:bookmarkEnd w:id="17"/>
       <w:bookmarkEnd w:id="18"/>
       <w:bookmarkEnd w:id="19"/>
+      <w:bookmarkEnd w:id="20"/>
     </w:p>
     <w:p/>
     <w:p>
@@ -7277,13 +7150,16 @@
     </w:p>
     <w:p/>
     <w:p>
-      <w:proofErr w:type="gramStart"/>
-      <w:r>
-        <w:t>La personne concerné</w:t>
-      </w:r>
-      <w:proofErr w:type="gramEnd"/>
-      <w:r>
-        <w:t xml:space="preserve"> est automatiquement averti par courriel avec un lien pour se connecter </w:t>
+      <w:r>
+        <w:t xml:space="preserve">La personne concerné est automatiquement </w:t>
+      </w:r>
+      <w:proofErr w:type="gramStart"/>
+      <w:r>
+        <w:t>averti</w:t>
+      </w:r>
+      <w:proofErr w:type="gramEnd"/>
+      <w:r>
+        <w:t xml:space="preserve"> par courriel avec un lien pour se connecter </w:t>
       </w:r>
     </w:p>
     <w:p>
@@ -7655,13 +7531,8 @@
       </w:r>
     </w:p>
     <w:p>
-      <w:proofErr w:type="gramStart"/>
-      <w:r>
-        <w:t>Les activités bien notés</w:t>
-      </w:r>
-      <w:proofErr w:type="gramEnd"/>
-      <w:r>
-        <w:t xml:space="preserve"> sont mis en avant sur le site.</w:t>
+      <w:r>
+        <w:t>Les activités bien notés sont mis en avant sur le site.</w:t>
       </w:r>
     </w:p>
     <w:p>
@@ -8676,7 +8547,7 @@
           <w:b/>
         </w:rPr>
       </w:pPr>
-      <w:bookmarkStart w:id="20" w:name="_Toc106547664"/>
+      <w:bookmarkStart w:id="21" w:name="_Toc106547664"/>
       <w:r>
         <w:rPr>
           <w:b/>
@@ -8690,7 +8561,7 @@
         </w:rPr>
         <w:t> :</w:t>
       </w:r>
-      <w:bookmarkEnd w:id="20"/>
+      <w:bookmarkEnd w:id="21"/>
     </w:p>
     <w:p/>
     <w:p>
@@ -9217,16 +9088,16 @@
           <w:b/>
         </w:rPr>
       </w:pPr>
-      <w:bookmarkStart w:id="21" w:name="_Toc105481615"/>
-      <w:bookmarkStart w:id="22" w:name="_Toc106547665"/>
+      <w:bookmarkStart w:id="22" w:name="_Toc105481615"/>
+      <w:bookmarkStart w:id="23" w:name="_Toc106547665"/>
       <w:r>
         <w:rPr>
           <w:b/>
         </w:rPr>
         <w:t>Analyse et conception :</w:t>
       </w:r>
-      <w:bookmarkEnd w:id="21"/>
       <w:bookmarkEnd w:id="22"/>
+      <w:bookmarkEnd w:id="23"/>
     </w:p>
     <w:p/>
     <w:p>
@@ -9245,7 +9116,15 @@
       </w:r>
       <w:proofErr w:type="spellEnd"/>
       <w:r>
-        <w:t xml:space="preserve"> Process).</w:t>
+        <w:t xml:space="preserve"> </w:t>
+      </w:r>
+      <w:proofErr w:type="spellStart"/>
+      <w:r>
+        <w:t>Process</w:t>
+      </w:r>
+      <w:proofErr w:type="spellEnd"/>
+      <w:r>
+        <w:t>).</w:t>
       </w:r>
     </w:p>
     <w:p>
@@ -9268,7 +9147,15 @@
       </w:r>
       <w:proofErr w:type="spellEnd"/>
       <w:r>
-        <w:t xml:space="preserve"> Process), quant à elle, est une des émanations de la </w:t>
+        <w:t xml:space="preserve"> </w:t>
+      </w:r>
+      <w:proofErr w:type="spellStart"/>
+      <w:r>
+        <w:t>Process</w:t>
+      </w:r>
+      <w:proofErr w:type="spellEnd"/>
+      <w:r>
+        <w:t xml:space="preserve">), quant à elle, est une des émanations de la </w:t>
       </w:r>
     </w:p>
     <w:p>
@@ -9379,7 +9266,15 @@
       </w:r>
       <w:proofErr w:type="spellEnd"/>
       <w:r>
-        <w:t xml:space="preserve"> Modeling </w:t>
+        <w:t xml:space="preserve"> </w:t>
+      </w:r>
+      <w:proofErr w:type="spellStart"/>
+      <w:r>
+        <w:t>Modeling</w:t>
+      </w:r>
+      <w:proofErr w:type="spellEnd"/>
+      <w:r>
+        <w:t xml:space="preserve"> </w:t>
       </w:r>
       <w:proofErr w:type="spellStart"/>
       <w:r>
@@ -10066,16 +9961,16 @@
           <w:b/>
         </w:rPr>
       </w:pPr>
-      <w:bookmarkStart w:id="23" w:name="_Toc105481616"/>
-      <w:bookmarkStart w:id="24" w:name="_Toc106547666"/>
+      <w:bookmarkStart w:id="24" w:name="_Toc105481616"/>
+      <w:bookmarkStart w:id="25" w:name="_Toc106547666"/>
       <w:r>
         <w:rPr>
           <w:b/>
         </w:rPr>
         <w:t>Le diagramme de classes :</w:t>
       </w:r>
-      <w:bookmarkEnd w:id="23"/>
       <w:bookmarkEnd w:id="24"/>
+      <w:bookmarkEnd w:id="25"/>
     </w:p>
     <w:p/>
     <w:p>
@@ -10343,15 +10238,15 @@
     </w:p>
     <w:p>
       <w:r>
-        <w:t>--utilisateurs: association: (</w:t>
-      </w:r>
-      <w:proofErr w:type="gramStart"/>
-      <w:r>
-        <w:t>un contacts</w:t>
-      </w:r>
-      <w:proofErr w:type="gramEnd"/>
-      <w:r>
-        <w:t xml:space="preserve"> appartient à un utilisateur, et chaque utilisateur possède plusieurs contacts.</w:t>
+        <w:t>--</w:t>
+      </w:r>
+      <w:proofErr w:type="gramStart"/>
+      <w:r>
+        <w:t>utilisateurs:</w:t>
+      </w:r>
+      <w:proofErr w:type="gramEnd"/>
+      <w:r>
+        <w:t xml:space="preserve"> association: (un contacts appartient à un utilisateur, et chaque utilisateur possède plusieurs contacts.</w:t>
       </w:r>
     </w:p>
     <w:p>
@@ -10392,15 +10287,7 @@
     <w:p/>
     <w:p>
       <w:r>
-        <w:t xml:space="preserve">Association : une demande de réinitialisation concerne un utilisateur, et </w:t>
-      </w:r>
-      <w:proofErr w:type="gramStart"/>
-      <w:r>
-        <w:t>plusieurs demande</w:t>
-      </w:r>
-      <w:proofErr w:type="gramEnd"/>
-      <w:r>
-        <w:t xml:space="preserve"> </w:t>
+        <w:t xml:space="preserve">Association : une demande de réinitialisation concerne un utilisateur, et plusieurs demande </w:t>
       </w:r>
     </w:p>
     <w:p>
@@ -10590,15 +10477,15 @@
     <w:p/>
     <w:p>
       <w:r>
-        <w:t xml:space="preserve">--Contacts : association:  (un utilisateur peut avoir un ou plusieurs contacts, et </w:t>
-      </w:r>
-      <w:proofErr w:type="gramStart"/>
-      <w:r>
-        <w:t>un contacts</w:t>
-      </w:r>
-      <w:proofErr w:type="gramEnd"/>
-      <w:r>
-        <w:t xml:space="preserve"> concerne un seul utilisateur</w:t>
+        <w:t xml:space="preserve">--Contacts : </w:t>
+      </w:r>
+      <w:proofErr w:type="gramStart"/>
+      <w:r>
+        <w:t>association:</w:t>
+      </w:r>
+      <w:proofErr w:type="gramEnd"/>
+      <w:r>
+        <w:t xml:space="preserve">  (un utilisateur peut avoir un ou plusieurs contacts, et un contacts concerne un seul utilisateur</w:t>
       </w:r>
     </w:p>
     <w:p>
@@ -10617,15 +10504,15 @@
     <w:p/>
     <w:p>
       <w:r>
-        <w:t xml:space="preserve">--médias : association:  (un utilisateur peut avoir un ou plusieurs médias, et </w:t>
-      </w:r>
-      <w:proofErr w:type="gramStart"/>
-      <w:r>
-        <w:t>un médias</w:t>
-      </w:r>
-      <w:proofErr w:type="gramEnd"/>
-      <w:r>
-        <w:t xml:space="preserve"> concerne un seul utilisateur</w:t>
+        <w:t xml:space="preserve">--médias : </w:t>
+      </w:r>
+      <w:proofErr w:type="gramStart"/>
+      <w:r>
+        <w:t>association:</w:t>
+      </w:r>
+      <w:proofErr w:type="gramEnd"/>
+      <w:r>
+        <w:t xml:space="preserve">  (un utilisateur peut avoir un ou plusieurs médias, et un médias concerne un seul utilisateur</w:t>
       </w:r>
     </w:p>
     <w:p>
@@ -10669,14 +10556,14 @@
           <w:b/>
         </w:rPr>
       </w:pPr>
-      <w:bookmarkStart w:id="25" w:name="_Toc106547667"/>
+      <w:bookmarkStart w:id="26" w:name="_Toc106547667"/>
       <w:r>
         <w:rPr>
           <w:b/>
         </w:rPr>
         <w:t>Base de données et jeux de données Sur Symfony :</w:t>
       </w:r>
-      <w:bookmarkEnd w:id="25"/>
+      <w:bookmarkEnd w:id="26"/>
     </w:p>
     <w:p/>
     <w:p>
@@ -10866,16 +10753,21 @@
       </w:r>
       <w:proofErr w:type="spellEnd"/>
       <w:r>
-        <w:t xml:space="preserve"> --dev </w:t>
-      </w:r>
-      <w:proofErr w:type="spellStart"/>
-      <w:r>
-        <w:t>orm</w:t>
-      </w:r>
-      <w:proofErr w:type="spellEnd"/>
-      <w:r>
-        <w:t>-fixtures</w:t>
-      </w:r>
+        <w:t xml:space="preserve"> --</w:t>
+      </w:r>
+      <w:proofErr w:type="spellStart"/>
+      <w:r>
+        <w:t>dev</w:t>
+      </w:r>
+      <w:proofErr w:type="spellEnd"/>
+      <w:r>
+        <w:t xml:space="preserve"> </w:t>
+      </w:r>
+      <w:proofErr w:type="spellStart"/>
+      <w:r>
+        <w:t>orm-fixtures</w:t>
+      </w:r>
+      <w:proofErr w:type="spellEnd"/>
     </w:p>
     <w:p>
       <w:r>
@@ -10887,7 +10779,15 @@
       </w:r>
       <w:proofErr w:type="spellEnd"/>
       <w:r>
-        <w:t xml:space="preserve"> dans le Src.</w:t>
+        <w:t xml:space="preserve"> dans le </w:t>
+      </w:r>
+      <w:proofErr w:type="spellStart"/>
+      <w:r>
+        <w:t>Src</w:t>
+      </w:r>
+      <w:proofErr w:type="spellEnd"/>
+      <w:r>
+        <w:t>.</w:t>
       </w:r>
     </w:p>
     <w:p>
@@ -10939,7 +10839,15 @@
       </w:r>
       <w:proofErr w:type="spellEnd"/>
       <w:r>
-        <w:t xml:space="preserve"> :fixtures ».</w:t>
+        <w:t xml:space="preserve"> :</w:t>
+      </w:r>
+      <w:proofErr w:type="spellStart"/>
+      <w:r>
+        <w:t>fixtures</w:t>
+      </w:r>
+      <w:proofErr w:type="spellEnd"/>
+      <w:r>
+        <w:t xml:space="preserve"> ».</w:t>
       </w:r>
     </w:p>
     <w:p>
@@ -11103,7 +11011,15 @@
       </w:r>
       <w:proofErr w:type="spellEnd"/>
       <w:r>
-        <w:t xml:space="preserve"> Symfony (depuis la version 1.3 de ce </w:t>
+        <w:t xml:space="preserve"> </w:t>
+      </w:r>
+      <w:proofErr w:type="spellStart"/>
+      <w:r>
+        <w:t>Symfony</w:t>
+      </w:r>
+      <w:proofErr w:type="spellEnd"/>
+      <w:r>
+        <w:t xml:space="preserve"> (depuis la version 1.3 de ce </w:t>
       </w:r>
       <w:proofErr w:type="spellStart"/>
       <w:r>
@@ -11220,7 +11136,15 @@
       <w:proofErr w:type="spellEnd"/>
       <w:proofErr w:type="gramEnd"/>
       <w:r>
-        <w:t xml:space="preserve"> bin/console doctrine :fixtures :</w:t>
+        <w:t xml:space="preserve"> bin/console doctrine :</w:t>
+      </w:r>
+      <w:proofErr w:type="spellStart"/>
+      <w:r>
+        <w:t>fixtures</w:t>
+      </w:r>
+      <w:proofErr w:type="spellEnd"/>
+      <w:r>
+        <w:t xml:space="preserve"> :</w:t>
       </w:r>
       <w:proofErr w:type="spellStart"/>
       <w:r>
@@ -11277,7 +11201,7 @@
           <w:lang w:eastAsia="fr-FR"/>
         </w:rPr>
       </w:pPr>
-      <w:bookmarkStart w:id="26" w:name="_Toc106547668"/>
+      <w:bookmarkStart w:id="27" w:name="_Toc106547668"/>
       <w:r>
         <w:rPr>
           <w:rFonts w:ascii="Consolas" w:eastAsia="Times New Roman" w:hAnsi="Consolas" w:cs="Times New Roman"/>
@@ -11289,7 +11213,7 @@
         </w:rPr>
         <w:t>Authentification :</w:t>
       </w:r>
-      <w:bookmarkEnd w:id="26"/>
+      <w:bookmarkEnd w:id="27"/>
     </w:p>
     <w:p>
       <w:pPr>
@@ -11732,77 +11656,58 @@
           <w:szCs w:val="21"/>
           <w:lang w:eastAsia="fr-FR"/>
         </w:rPr>
-        <w:t xml:space="preserve"> for the user (e.g. </w:t>
-      </w:r>
-      <w:proofErr w:type="gramStart"/>
-      <w:r>
-        <w:rPr>
-          <w:rFonts w:eastAsia="Times New Roman" w:cs="Times New Roman"/>
-          <w:color w:val="D4D4D4"/>
+        <w:t xml:space="preserve"> for the user (e.g. email, </w:t>
+      </w:r>
+      <w:proofErr w:type="spellStart"/>
+      <w:r>
+        <w:rPr>
+          <w:rFonts w:eastAsia="Times New Roman" w:cs="Times New Roman"/>
+          <w:color w:val="D4D4D4"/>
+          <w:szCs w:val="21"/>
+          <w:lang w:eastAsia="fr-FR"/>
+        </w:rPr>
+        <w:t>username</w:t>
+      </w:r>
+      <w:proofErr w:type="spellEnd"/>
+      <w:r>
+        <w:rPr>
+          <w:rFonts w:eastAsia="Times New Roman" w:cs="Times New Roman"/>
+          <w:color w:val="D4D4D4"/>
+          <w:szCs w:val="21"/>
+          <w:lang w:eastAsia="fr-FR"/>
+        </w:rPr>
+        <w:t xml:space="preserve">, </w:t>
+      </w:r>
+      <w:proofErr w:type="spellStart"/>
+      <w:r>
+        <w:rPr>
+          <w:rFonts w:eastAsia="Times New Roman" w:cs="Times New Roman"/>
+          <w:color w:val="D4D4D4"/>
+          <w:szCs w:val="21"/>
+          <w:lang w:eastAsia="fr-FR"/>
+        </w:rPr>
+        <w:t>uuid</w:t>
+      </w:r>
+      <w:proofErr w:type="spellEnd"/>
+      <w:r>
+        <w:rPr>
+          <w:rFonts w:eastAsia="Times New Roman" w:cs="Times New Roman"/>
+          <w:color w:val="D4D4D4"/>
+          <w:szCs w:val="21"/>
+          <w:lang w:eastAsia="fr-FR"/>
+        </w:rPr>
+        <w:t>) [</w:t>
+      </w:r>
+      <w:r>
+        <w:rPr>
+          <w:rFonts w:eastAsia="Times New Roman" w:cs="Times New Roman"/>
+          <w:color w:val="CE9178"/>
           <w:szCs w:val="21"/>
           <w:lang w:eastAsia="fr-FR"/>
         </w:rPr>
         <w:t>email</w:t>
       </w:r>
-      <w:proofErr w:type="gramEnd"/>
-      <w:r>
-        <w:rPr>
-          <w:rFonts w:eastAsia="Times New Roman" w:cs="Times New Roman"/>
-          <w:color w:val="D4D4D4"/>
-          <w:szCs w:val="21"/>
-          <w:lang w:eastAsia="fr-FR"/>
-        </w:rPr>
-        <w:t xml:space="preserve">, </w:t>
-      </w:r>
-      <w:proofErr w:type="spellStart"/>
-      <w:r>
-        <w:rPr>
-          <w:rFonts w:eastAsia="Times New Roman" w:cs="Times New Roman"/>
-          <w:color w:val="D4D4D4"/>
-          <w:szCs w:val="21"/>
-          <w:lang w:eastAsia="fr-FR"/>
-        </w:rPr>
-        <w:t>username</w:t>
-      </w:r>
-      <w:proofErr w:type="spellEnd"/>
-      <w:r>
-        <w:rPr>
-          <w:rFonts w:eastAsia="Times New Roman" w:cs="Times New Roman"/>
-          <w:color w:val="D4D4D4"/>
-          <w:szCs w:val="21"/>
-          <w:lang w:eastAsia="fr-FR"/>
-        </w:rPr>
-        <w:t xml:space="preserve">, </w:t>
-      </w:r>
-      <w:proofErr w:type="spellStart"/>
-      <w:r>
-        <w:rPr>
-          <w:rFonts w:eastAsia="Times New Roman" w:cs="Times New Roman"/>
-          <w:color w:val="D4D4D4"/>
-          <w:szCs w:val="21"/>
-          <w:lang w:eastAsia="fr-FR"/>
-        </w:rPr>
-        <w:t>uuid</w:t>
-      </w:r>
-      <w:proofErr w:type="spellEnd"/>
-      <w:r>
-        <w:rPr>
-          <w:rFonts w:eastAsia="Times New Roman" w:cs="Times New Roman"/>
-          <w:color w:val="D4D4D4"/>
-          <w:szCs w:val="21"/>
-          <w:lang w:eastAsia="fr-FR"/>
-        </w:rPr>
-        <w:t>) [</w:t>
-      </w:r>
-      <w:r>
-        <w:rPr>
-          <w:rFonts w:eastAsia="Times New Roman" w:cs="Times New Roman"/>
-          <w:color w:val="CE9178"/>
-          <w:szCs w:val="21"/>
-          <w:lang w:eastAsia="fr-FR"/>
-        </w:rPr>
-        <w:t>email</w:t>
-      </w:r>
+      <w:proofErr w:type="gramStart"/>
       <w:r>
         <w:rPr>
           <w:rFonts w:eastAsia="Times New Roman" w:cs="Times New Roman"/>
@@ -11812,6 +11717,7 @@
         </w:rPr>
         <w:t>]:</w:t>
       </w:r>
+      <w:proofErr w:type="gramEnd"/>
     </w:p>
     <w:p>
       <w:pPr>
@@ -11840,19 +11746,301 @@
           <w:szCs w:val="21"/>
           <w:lang w:eastAsia="fr-FR"/>
         </w:rPr>
+        <w:t xml:space="preserve"> email</w:t>
+      </w:r>
+    </w:p>
+    <w:p>
+      <w:pPr>
+        <w:shd w:val="clear" w:color="auto" w:fill="1E1E1E"/>
+        <w:spacing w:after="0" w:line="285" w:lineRule="atLeast"/>
+        <w:rPr>
+          <w:rFonts w:eastAsia="Times New Roman" w:cs="Times New Roman"/>
+          <w:color w:val="D4D4D4"/>
+          <w:szCs w:val="21"/>
+          <w:lang w:eastAsia="fr-FR"/>
+        </w:rPr>
+      </w:pPr>
+    </w:p>
+    <w:p>
+      <w:pPr>
+        <w:shd w:val="clear" w:color="auto" w:fill="1E1E1E"/>
+        <w:spacing w:after="0" w:line="285" w:lineRule="atLeast"/>
+        <w:rPr>
+          <w:rFonts w:eastAsia="Times New Roman" w:cs="Times New Roman"/>
+          <w:color w:val="D4D4D4"/>
+          <w:szCs w:val="21"/>
+          <w:lang w:eastAsia="fr-FR"/>
+        </w:rPr>
+      </w:pPr>
+      <w:r>
+        <w:rPr>
+          <w:rFonts w:eastAsia="Times New Roman" w:cs="Times New Roman"/>
+          <w:color w:val="D4D4D4"/>
+          <w:szCs w:val="21"/>
+          <w:lang w:eastAsia="fr-FR"/>
+        </w:rPr>
+        <w:t xml:space="preserve">Will </w:t>
+      </w:r>
+      <w:proofErr w:type="spellStart"/>
+      <w:r>
+        <w:rPr>
+          <w:rFonts w:eastAsia="Times New Roman" w:cs="Times New Roman"/>
+          <w:color w:val="D4D4D4"/>
+          <w:szCs w:val="21"/>
+          <w:lang w:eastAsia="fr-FR"/>
+        </w:rPr>
+        <w:t>this</w:t>
+      </w:r>
+      <w:proofErr w:type="spellEnd"/>
+      <w:r>
+        <w:rPr>
+          <w:rFonts w:eastAsia="Times New Roman" w:cs="Times New Roman"/>
+          <w:color w:val="D4D4D4"/>
+          <w:szCs w:val="21"/>
+          <w:lang w:eastAsia="fr-FR"/>
+        </w:rPr>
         <w:t xml:space="preserve"> </w:t>
       </w:r>
-      <w:proofErr w:type="gramStart"/>
-      <w:r>
-        <w:rPr>
-          <w:rFonts w:eastAsia="Times New Roman" w:cs="Times New Roman"/>
-          <w:color w:val="D4D4D4"/>
-          <w:szCs w:val="21"/>
-          <w:lang w:eastAsia="fr-FR"/>
-        </w:rPr>
-        <w:t>email</w:t>
-      </w:r>
-      <w:proofErr w:type="gramEnd"/>
+      <w:proofErr w:type="spellStart"/>
+      <w:r>
+        <w:rPr>
+          <w:rFonts w:eastAsia="Times New Roman" w:cs="Times New Roman"/>
+          <w:color w:val="D4D4D4"/>
+          <w:szCs w:val="21"/>
+          <w:lang w:eastAsia="fr-FR"/>
+        </w:rPr>
+        <w:t>app</w:t>
+      </w:r>
+      <w:proofErr w:type="spellEnd"/>
+      <w:r>
+        <w:rPr>
+          <w:rFonts w:eastAsia="Times New Roman" w:cs="Times New Roman"/>
+          <w:color w:val="D4D4D4"/>
+          <w:szCs w:val="21"/>
+          <w:lang w:eastAsia="fr-FR"/>
+        </w:rPr>
+        <w:t xml:space="preserve"> </w:t>
+      </w:r>
+      <w:proofErr w:type="spellStart"/>
+      <w:r>
+        <w:rPr>
+          <w:rFonts w:eastAsia="Times New Roman" w:cs="Times New Roman"/>
+          <w:color w:val="D4D4D4"/>
+          <w:szCs w:val="21"/>
+          <w:lang w:eastAsia="fr-FR"/>
+        </w:rPr>
+        <w:t>need</w:t>
+      </w:r>
+      <w:proofErr w:type="spellEnd"/>
+      <w:r>
+        <w:rPr>
+          <w:rFonts w:eastAsia="Times New Roman" w:cs="Times New Roman"/>
+          <w:color w:val="D4D4D4"/>
+          <w:szCs w:val="21"/>
+          <w:lang w:eastAsia="fr-FR"/>
+        </w:rPr>
+        <w:t xml:space="preserve"> to hash/check user </w:t>
+      </w:r>
+      <w:proofErr w:type="spellStart"/>
+      <w:r>
+        <w:rPr>
+          <w:rFonts w:eastAsia="Times New Roman" w:cs="Times New Roman"/>
+          <w:color w:val="D4D4D4"/>
+          <w:szCs w:val="21"/>
+          <w:lang w:eastAsia="fr-FR"/>
+        </w:rPr>
+        <w:t>passwords</w:t>
+      </w:r>
+      <w:proofErr w:type="spellEnd"/>
+      <w:r>
+        <w:rPr>
+          <w:rFonts w:eastAsia="Times New Roman" w:cs="Times New Roman"/>
+          <w:color w:val="D4D4D4"/>
+          <w:szCs w:val="21"/>
+          <w:lang w:eastAsia="fr-FR"/>
+        </w:rPr>
+        <w:t xml:space="preserve">? </w:t>
+      </w:r>
+      <w:proofErr w:type="spellStart"/>
+      <w:r>
+        <w:rPr>
+          <w:rFonts w:eastAsia="Times New Roman" w:cs="Times New Roman"/>
+          <w:color w:val="D4D4D4"/>
+          <w:szCs w:val="21"/>
+          <w:lang w:eastAsia="fr-FR"/>
+        </w:rPr>
+        <w:t>Choose</w:t>
+      </w:r>
+      <w:proofErr w:type="spellEnd"/>
+      <w:r>
+        <w:rPr>
+          <w:rFonts w:eastAsia="Times New Roman" w:cs="Times New Roman"/>
+          <w:color w:val="D4D4D4"/>
+          <w:szCs w:val="21"/>
+          <w:lang w:eastAsia="fr-FR"/>
+        </w:rPr>
+        <w:t xml:space="preserve"> No if </w:t>
+      </w:r>
+      <w:proofErr w:type="spellStart"/>
+      <w:r>
+        <w:rPr>
+          <w:rFonts w:eastAsia="Times New Roman" w:cs="Times New Roman"/>
+          <w:color w:val="D4D4D4"/>
+          <w:szCs w:val="21"/>
+          <w:lang w:eastAsia="fr-FR"/>
+        </w:rPr>
+        <w:t>passwords</w:t>
+      </w:r>
+      <w:proofErr w:type="spellEnd"/>
+      <w:r>
+        <w:rPr>
+          <w:rFonts w:eastAsia="Times New Roman" w:cs="Times New Roman"/>
+          <w:color w:val="D4D4D4"/>
+          <w:szCs w:val="21"/>
+          <w:lang w:eastAsia="fr-FR"/>
+        </w:rPr>
+        <w:t xml:space="preserve"> are not </w:t>
+      </w:r>
+      <w:proofErr w:type="spellStart"/>
+      <w:r>
+        <w:rPr>
+          <w:rFonts w:eastAsia="Times New Roman" w:cs="Times New Roman"/>
+          <w:color w:val="D4D4D4"/>
+          <w:szCs w:val="21"/>
+          <w:lang w:eastAsia="fr-FR"/>
+        </w:rPr>
+        <w:t>needed</w:t>
+      </w:r>
+      <w:proofErr w:type="spellEnd"/>
+      <w:r>
+        <w:rPr>
+          <w:rFonts w:eastAsia="Times New Roman" w:cs="Times New Roman"/>
+          <w:color w:val="D4D4D4"/>
+          <w:szCs w:val="21"/>
+          <w:lang w:eastAsia="fr-FR"/>
+        </w:rPr>
+        <w:t xml:space="preserve"> or </w:t>
+      </w:r>
+      <w:proofErr w:type="spellStart"/>
+      <w:r>
+        <w:rPr>
+          <w:rFonts w:eastAsia="Times New Roman" w:cs="Times New Roman"/>
+          <w:color w:val="D4D4D4"/>
+          <w:szCs w:val="21"/>
+          <w:lang w:eastAsia="fr-FR"/>
+        </w:rPr>
+        <w:t>will</w:t>
+      </w:r>
+      <w:proofErr w:type="spellEnd"/>
+      <w:r>
+        <w:rPr>
+          <w:rFonts w:eastAsia="Times New Roman" w:cs="Times New Roman"/>
+          <w:color w:val="D4D4D4"/>
+          <w:szCs w:val="21"/>
+          <w:lang w:eastAsia="fr-FR"/>
+        </w:rPr>
+        <w:t xml:space="preserve"> </w:t>
+      </w:r>
+      <w:proofErr w:type="spellStart"/>
+      <w:r>
+        <w:rPr>
+          <w:rFonts w:eastAsia="Times New Roman" w:cs="Times New Roman"/>
+          <w:color w:val="D4D4D4"/>
+          <w:szCs w:val="21"/>
+          <w:lang w:eastAsia="fr-FR"/>
+        </w:rPr>
+        <w:t>be</w:t>
+      </w:r>
+      <w:proofErr w:type="spellEnd"/>
+      <w:r>
+        <w:rPr>
+          <w:rFonts w:eastAsia="Times New Roman" w:cs="Times New Roman"/>
+          <w:color w:val="D4D4D4"/>
+          <w:szCs w:val="21"/>
+          <w:lang w:eastAsia="fr-FR"/>
+        </w:rPr>
+        <w:t xml:space="preserve"> </w:t>
+      </w:r>
+      <w:proofErr w:type="spellStart"/>
+      <w:r>
+        <w:rPr>
+          <w:rFonts w:eastAsia="Times New Roman" w:cs="Times New Roman"/>
+          <w:color w:val="D4D4D4"/>
+          <w:szCs w:val="21"/>
+          <w:lang w:eastAsia="fr-FR"/>
+        </w:rPr>
+        <w:t>checked</w:t>
+      </w:r>
+      <w:proofErr w:type="spellEnd"/>
+      <w:r>
+        <w:rPr>
+          <w:rFonts w:eastAsia="Times New Roman" w:cs="Times New Roman"/>
+          <w:color w:val="D4D4D4"/>
+          <w:szCs w:val="21"/>
+          <w:lang w:eastAsia="fr-FR"/>
+        </w:rPr>
+        <w:t>/</w:t>
+      </w:r>
+      <w:proofErr w:type="spellStart"/>
+      <w:r>
+        <w:rPr>
+          <w:rFonts w:eastAsia="Times New Roman" w:cs="Times New Roman"/>
+          <w:color w:val="D4D4D4"/>
+          <w:szCs w:val="21"/>
+          <w:lang w:eastAsia="fr-FR"/>
+        </w:rPr>
+        <w:t>hashed</w:t>
+      </w:r>
+      <w:proofErr w:type="spellEnd"/>
+      <w:r>
+        <w:rPr>
+          <w:rFonts w:eastAsia="Times New Roman" w:cs="Times New Roman"/>
+          <w:color w:val="D4D4D4"/>
+          <w:szCs w:val="21"/>
+          <w:lang w:eastAsia="fr-FR"/>
+        </w:rPr>
+        <w:t xml:space="preserve"> by </w:t>
+      </w:r>
+      <w:proofErr w:type="spellStart"/>
+      <w:r>
+        <w:rPr>
+          <w:rFonts w:eastAsia="Times New Roman" w:cs="Times New Roman"/>
+          <w:color w:val="D4D4D4"/>
+          <w:szCs w:val="21"/>
+          <w:lang w:eastAsia="fr-FR"/>
+        </w:rPr>
+        <w:t>some</w:t>
+      </w:r>
+      <w:proofErr w:type="spellEnd"/>
+      <w:r>
+        <w:rPr>
+          <w:rFonts w:eastAsia="Times New Roman" w:cs="Times New Roman"/>
+          <w:color w:val="D4D4D4"/>
+          <w:szCs w:val="21"/>
+          <w:lang w:eastAsia="fr-FR"/>
+        </w:rPr>
+        <w:t xml:space="preserve"> </w:t>
+      </w:r>
+      <w:proofErr w:type="spellStart"/>
+      <w:r>
+        <w:rPr>
+          <w:rFonts w:eastAsia="Times New Roman" w:cs="Times New Roman"/>
+          <w:color w:val="D4D4D4"/>
+          <w:szCs w:val="21"/>
+          <w:lang w:eastAsia="fr-FR"/>
+        </w:rPr>
+        <w:t>other</w:t>
+      </w:r>
+      <w:proofErr w:type="spellEnd"/>
+      <w:r>
+        <w:rPr>
+          <w:rFonts w:eastAsia="Times New Roman" w:cs="Times New Roman"/>
+          <w:color w:val="D4D4D4"/>
+          <w:szCs w:val="21"/>
+          <w:lang w:eastAsia="fr-FR"/>
+        </w:rPr>
+        <w:t xml:space="preserve"> system (e.g. a single </w:t>
+      </w:r>
     </w:p>
     <w:p>
       <w:pPr>
@@ -11865,6 +12053,28 @@
           <w:lang w:eastAsia="fr-FR"/>
         </w:rPr>
       </w:pPr>
+      <w:proofErr w:type="spellStart"/>
+      <w:proofErr w:type="gramStart"/>
+      <w:r>
+        <w:rPr>
+          <w:rFonts w:eastAsia="Times New Roman" w:cs="Times New Roman"/>
+          <w:color w:val="D4D4D4"/>
+          <w:szCs w:val="21"/>
+          <w:lang w:eastAsia="fr-FR"/>
+        </w:rPr>
+        <w:t>sign</w:t>
+      </w:r>
+      <w:proofErr w:type="spellEnd"/>
+      <w:proofErr w:type="gramEnd"/>
+      <w:r>
+        <w:rPr>
+          <w:rFonts w:eastAsia="Times New Roman" w:cs="Times New Roman"/>
+          <w:color w:val="D4D4D4"/>
+          <w:szCs w:val="21"/>
+          <w:lang w:eastAsia="fr-FR"/>
+        </w:rPr>
+        <w:t>-on server).</w:t>
+      </w:r>
     </w:p>
     <w:p>
       <w:pPr>
@@ -11877,14 +12087,37 @@
           <w:lang w:eastAsia="fr-FR"/>
         </w:rPr>
       </w:pPr>
-      <w:r>
-        <w:rPr>
-          <w:rFonts w:eastAsia="Times New Roman" w:cs="Times New Roman"/>
-          <w:color w:val="D4D4D4"/>
-          <w:szCs w:val="21"/>
-          <w:lang w:eastAsia="fr-FR"/>
-        </w:rPr>
-        <w:t xml:space="preserve">Will </w:t>
+    </w:p>
+    <w:p>
+      <w:pPr>
+        <w:shd w:val="clear" w:color="auto" w:fill="1E1E1E"/>
+        <w:spacing w:after="0" w:line="285" w:lineRule="atLeast"/>
+        <w:rPr>
+          <w:rFonts w:eastAsia="Times New Roman" w:cs="Times New Roman"/>
+          <w:color w:val="D4D4D4"/>
+          <w:szCs w:val="21"/>
+          <w:lang w:eastAsia="fr-FR"/>
+        </w:rPr>
+      </w:pPr>
+      <w:proofErr w:type="spellStart"/>
+      <w:r>
+        <w:rPr>
+          <w:rFonts w:eastAsia="Times New Roman" w:cs="Times New Roman"/>
+          <w:color w:val="D4D4D4"/>
+          <w:szCs w:val="21"/>
+          <w:lang w:eastAsia="fr-FR"/>
+        </w:rPr>
+        <w:t>Does</w:t>
+      </w:r>
+      <w:proofErr w:type="spellEnd"/>
+      <w:r>
+        <w:rPr>
+          <w:rFonts w:eastAsia="Times New Roman" w:cs="Times New Roman"/>
+          <w:color w:val="D4D4D4"/>
+          <w:szCs w:val="21"/>
+          <w:lang w:eastAsia="fr-FR"/>
+        </w:rPr>
+        <w:t xml:space="preserve"> </w:t>
       </w:r>
       <w:proofErr w:type="spellStart"/>
       <w:r>
@@ -11904,126 +12137,6 @@
           <w:szCs w:val="21"/>
           <w:lang w:eastAsia="fr-FR"/>
         </w:rPr>
-        <w:t xml:space="preserve"> app </w:t>
-      </w:r>
-      <w:proofErr w:type="spellStart"/>
-      <w:r>
-        <w:rPr>
-          <w:rFonts w:eastAsia="Times New Roman" w:cs="Times New Roman"/>
-          <w:color w:val="D4D4D4"/>
-          <w:szCs w:val="21"/>
-          <w:lang w:eastAsia="fr-FR"/>
-        </w:rPr>
-        <w:t>need</w:t>
-      </w:r>
-      <w:proofErr w:type="spellEnd"/>
-      <w:r>
-        <w:rPr>
-          <w:rFonts w:eastAsia="Times New Roman" w:cs="Times New Roman"/>
-          <w:color w:val="D4D4D4"/>
-          <w:szCs w:val="21"/>
-          <w:lang w:eastAsia="fr-FR"/>
-        </w:rPr>
-        <w:t xml:space="preserve"> to hash/check user </w:t>
-      </w:r>
-      <w:proofErr w:type="spellStart"/>
-      <w:r>
-        <w:rPr>
-          <w:rFonts w:eastAsia="Times New Roman" w:cs="Times New Roman"/>
-          <w:color w:val="D4D4D4"/>
-          <w:szCs w:val="21"/>
-          <w:lang w:eastAsia="fr-FR"/>
-        </w:rPr>
-        <w:t>passwords</w:t>
-      </w:r>
-      <w:proofErr w:type="spellEnd"/>
-      <w:r>
-        <w:rPr>
-          <w:rFonts w:eastAsia="Times New Roman" w:cs="Times New Roman"/>
-          <w:color w:val="D4D4D4"/>
-          <w:szCs w:val="21"/>
-          <w:lang w:eastAsia="fr-FR"/>
-        </w:rPr>
-        <w:t xml:space="preserve">? </w:t>
-      </w:r>
-      <w:proofErr w:type="spellStart"/>
-      <w:r>
-        <w:rPr>
-          <w:rFonts w:eastAsia="Times New Roman" w:cs="Times New Roman"/>
-          <w:color w:val="D4D4D4"/>
-          <w:szCs w:val="21"/>
-          <w:lang w:eastAsia="fr-FR"/>
-        </w:rPr>
-        <w:t>Choose</w:t>
-      </w:r>
-      <w:proofErr w:type="spellEnd"/>
-      <w:r>
-        <w:rPr>
-          <w:rFonts w:eastAsia="Times New Roman" w:cs="Times New Roman"/>
-          <w:color w:val="D4D4D4"/>
-          <w:szCs w:val="21"/>
-          <w:lang w:eastAsia="fr-FR"/>
-        </w:rPr>
-        <w:t xml:space="preserve"> No if </w:t>
-      </w:r>
-      <w:proofErr w:type="spellStart"/>
-      <w:r>
-        <w:rPr>
-          <w:rFonts w:eastAsia="Times New Roman" w:cs="Times New Roman"/>
-          <w:color w:val="D4D4D4"/>
-          <w:szCs w:val="21"/>
-          <w:lang w:eastAsia="fr-FR"/>
-        </w:rPr>
-        <w:t>passwords</w:t>
-      </w:r>
-      <w:proofErr w:type="spellEnd"/>
-      <w:r>
-        <w:rPr>
-          <w:rFonts w:eastAsia="Times New Roman" w:cs="Times New Roman"/>
-          <w:color w:val="D4D4D4"/>
-          <w:szCs w:val="21"/>
-          <w:lang w:eastAsia="fr-FR"/>
-        </w:rPr>
-        <w:t xml:space="preserve"> are not </w:t>
-      </w:r>
-      <w:proofErr w:type="spellStart"/>
-      <w:r>
-        <w:rPr>
-          <w:rFonts w:eastAsia="Times New Roman" w:cs="Times New Roman"/>
-          <w:color w:val="D4D4D4"/>
-          <w:szCs w:val="21"/>
-          <w:lang w:eastAsia="fr-FR"/>
-        </w:rPr>
-        <w:t>needed</w:t>
-      </w:r>
-      <w:proofErr w:type="spellEnd"/>
-      <w:r>
-        <w:rPr>
-          <w:rFonts w:eastAsia="Times New Roman" w:cs="Times New Roman"/>
-          <w:color w:val="D4D4D4"/>
-          <w:szCs w:val="21"/>
-          <w:lang w:eastAsia="fr-FR"/>
-        </w:rPr>
-        <w:t xml:space="preserve"> or </w:t>
-      </w:r>
-      <w:proofErr w:type="spellStart"/>
-      <w:r>
-        <w:rPr>
-          <w:rFonts w:eastAsia="Times New Roman" w:cs="Times New Roman"/>
-          <w:color w:val="D4D4D4"/>
-          <w:szCs w:val="21"/>
-          <w:lang w:eastAsia="fr-FR"/>
-        </w:rPr>
-        <w:t>will</w:t>
-      </w:r>
-      <w:proofErr w:type="spellEnd"/>
-      <w:r>
-        <w:rPr>
-          <w:rFonts w:eastAsia="Times New Roman" w:cs="Times New Roman"/>
-          <w:color w:val="D4D4D4"/>
-          <w:szCs w:val="21"/>
-          <w:lang w:eastAsia="fr-FR"/>
-        </w:rPr>
         <w:t xml:space="preserve"> </w:t>
       </w:r>
       <w:proofErr w:type="spellStart"/>
@@ -12034,7 +12147,7 @@
           <w:szCs w:val="21"/>
           <w:lang w:eastAsia="fr-FR"/>
         </w:rPr>
-        <w:t>be</w:t>
+        <w:t>app</w:t>
       </w:r>
       <w:proofErr w:type="spellEnd"/>
       <w:r>
@@ -12045,184 +12158,6 @@
           <w:lang w:eastAsia="fr-FR"/>
         </w:rPr>
         <w:t xml:space="preserve"> </w:t>
-      </w:r>
-      <w:proofErr w:type="spellStart"/>
-      <w:r>
-        <w:rPr>
-          <w:rFonts w:eastAsia="Times New Roman" w:cs="Times New Roman"/>
-          <w:color w:val="D4D4D4"/>
-          <w:szCs w:val="21"/>
-          <w:lang w:eastAsia="fr-FR"/>
-        </w:rPr>
-        <w:t>checked</w:t>
-      </w:r>
-      <w:proofErr w:type="spellEnd"/>
-      <w:r>
-        <w:rPr>
-          <w:rFonts w:eastAsia="Times New Roman" w:cs="Times New Roman"/>
-          <w:color w:val="D4D4D4"/>
-          <w:szCs w:val="21"/>
-          <w:lang w:eastAsia="fr-FR"/>
-        </w:rPr>
-        <w:t>/</w:t>
-      </w:r>
-      <w:proofErr w:type="spellStart"/>
-      <w:r>
-        <w:rPr>
-          <w:rFonts w:eastAsia="Times New Roman" w:cs="Times New Roman"/>
-          <w:color w:val="D4D4D4"/>
-          <w:szCs w:val="21"/>
-          <w:lang w:eastAsia="fr-FR"/>
-        </w:rPr>
-        <w:t>hashed</w:t>
-      </w:r>
-      <w:proofErr w:type="spellEnd"/>
-      <w:r>
-        <w:rPr>
-          <w:rFonts w:eastAsia="Times New Roman" w:cs="Times New Roman"/>
-          <w:color w:val="D4D4D4"/>
-          <w:szCs w:val="21"/>
-          <w:lang w:eastAsia="fr-FR"/>
-        </w:rPr>
-        <w:t xml:space="preserve"> by </w:t>
-      </w:r>
-      <w:proofErr w:type="spellStart"/>
-      <w:r>
-        <w:rPr>
-          <w:rFonts w:eastAsia="Times New Roman" w:cs="Times New Roman"/>
-          <w:color w:val="D4D4D4"/>
-          <w:szCs w:val="21"/>
-          <w:lang w:eastAsia="fr-FR"/>
-        </w:rPr>
-        <w:t>some</w:t>
-      </w:r>
-      <w:proofErr w:type="spellEnd"/>
-      <w:r>
-        <w:rPr>
-          <w:rFonts w:eastAsia="Times New Roman" w:cs="Times New Roman"/>
-          <w:color w:val="D4D4D4"/>
-          <w:szCs w:val="21"/>
-          <w:lang w:eastAsia="fr-FR"/>
-        </w:rPr>
-        <w:t xml:space="preserve"> </w:t>
-      </w:r>
-      <w:proofErr w:type="spellStart"/>
-      <w:r>
-        <w:rPr>
-          <w:rFonts w:eastAsia="Times New Roman" w:cs="Times New Roman"/>
-          <w:color w:val="D4D4D4"/>
-          <w:szCs w:val="21"/>
-          <w:lang w:eastAsia="fr-FR"/>
-        </w:rPr>
-        <w:t>other</w:t>
-      </w:r>
-      <w:proofErr w:type="spellEnd"/>
-      <w:r>
-        <w:rPr>
-          <w:rFonts w:eastAsia="Times New Roman" w:cs="Times New Roman"/>
-          <w:color w:val="D4D4D4"/>
-          <w:szCs w:val="21"/>
-          <w:lang w:eastAsia="fr-FR"/>
-        </w:rPr>
-        <w:t xml:space="preserve"> system (e.g. a single </w:t>
-      </w:r>
-    </w:p>
-    <w:p>
-      <w:pPr>
-        <w:shd w:val="clear" w:color="auto" w:fill="1E1E1E"/>
-        <w:spacing w:after="0" w:line="285" w:lineRule="atLeast"/>
-        <w:rPr>
-          <w:rFonts w:eastAsia="Times New Roman" w:cs="Times New Roman"/>
-          <w:color w:val="D4D4D4"/>
-          <w:szCs w:val="21"/>
-          <w:lang w:eastAsia="fr-FR"/>
-        </w:rPr>
-      </w:pPr>
-      <w:proofErr w:type="spellStart"/>
-      <w:proofErr w:type="gramStart"/>
-      <w:r>
-        <w:rPr>
-          <w:rFonts w:eastAsia="Times New Roman" w:cs="Times New Roman"/>
-          <w:color w:val="D4D4D4"/>
-          <w:szCs w:val="21"/>
-          <w:lang w:eastAsia="fr-FR"/>
-        </w:rPr>
-        <w:t>sign</w:t>
-      </w:r>
-      <w:proofErr w:type="spellEnd"/>
-      <w:proofErr w:type="gramEnd"/>
-      <w:r>
-        <w:rPr>
-          <w:rFonts w:eastAsia="Times New Roman" w:cs="Times New Roman"/>
-          <w:color w:val="D4D4D4"/>
-          <w:szCs w:val="21"/>
-          <w:lang w:eastAsia="fr-FR"/>
-        </w:rPr>
-        <w:t>-on server).</w:t>
-      </w:r>
-    </w:p>
-    <w:p>
-      <w:pPr>
-        <w:shd w:val="clear" w:color="auto" w:fill="1E1E1E"/>
-        <w:spacing w:after="0" w:line="285" w:lineRule="atLeast"/>
-        <w:rPr>
-          <w:rFonts w:eastAsia="Times New Roman" w:cs="Times New Roman"/>
-          <w:color w:val="D4D4D4"/>
-          <w:szCs w:val="21"/>
-          <w:lang w:eastAsia="fr-FR"/>
-        </w:rPr>
-      </w:pPr>
-    </w:p>
-    <w:p>
-      <w:pPr>
-        <w:shd w:val="clear" w:color="auto" w:fill="1E1E1E"/>
-        <w:spacing w:after="0" w:line="285" w:lineRule="atLeast"/>
-        <w:rPr>
-          <w:rFonts w:eastAsia="Times New Roman" w:cs="Times New Roman"/>
-          <w:color w:val="D4D4D4"/>
-          <w:szCs w:val="21"/>
-          <w:lang w:eastAsia="fr-FR"/>
-        </w:rPr>
-      </w:pPr>
-      <w:proofErr w:type="spellStart"/>
-      <w:r>
-        <w:rPr>
-          <w:rFonts w:eastAsia="Times New Roman" w:cs="Times New Roman"/>
-          <w:color w:val="D4D4D4"/>
-          <w:szCs w:val="21"/>
-          <w:lang w:eastAsia="fr-FR"/>
-        </w:rPr>
-        <w:t>Does</w:t>
-      </w:r>
-      <w:proofErr w:type="spellEnd"/>
-      <w:r>
-        <w:rPr>
-          <w:rFonts w:eastAsia="Times New Roman" w:cs="Times New Roman"/>
-          <w:color w:val="D4D4D4"/>
-          <w:szCs w:val="21"/>
-          <w:lang w:eastAsia="fr-FR"/>
-        </w:rPr>
-        <w:t xml:space="preserve"> </w:t>
-      </w:r>
-      <w:proofErr w:type="spellStart"/>
-      <w:r>
-        <w:rPr>
-          <w:rFonts w:eastAsia="Times New Roman" w:cs="Times New Roman"/>
-          <w:color w:val="D4D4D4"/>
-          <w:szCs w:val="21"/>
-          <w:lang w:eastAsia="fr-FR"/>
-        </w:rPr>
-        <w:t>this</w:t>
-      </w:r>
-      <w:proofErr w:type="spellEnd"/>
-      <w:r>
-        <w:rPr>
-          <w:rFonts w:eastAsia="Times New Roman" w:cs="Times New Roman"/>
-          <w:color w:val="D4D4D4"/>
-          <w:szCs w:val="21"/>
-          <w:lang w:eastAsia="fr-FR"/>
-        </w:rPr>
-        <w:t xml:space="preserve"> app </w:t>
       </w:r>
       <w:proofErr w:type="spellStart"/>
       <w:r>
@@ -12930,7 +12865,27 @@
           <w:szCs w:val="21"/>
           <w:lang w:eastAsia="fr-FR"/>
         </w:rPr>
-        <w:t xml:space="preserve"> app </w:t>
+        <w:t xml:space="preserve"> </w:t>
+      </w:r>
+      <w:proofErr w:type="spellStart"/>
+      <w:r>
+        <w:rPr>
+          <w:rFonts w:eastAsia="Times New Roman" w:cs="Times New Roman"/>
+          <w:color w:val="D4D4D4"/>
+          <w:szCs w:val="21"/>
+          <w:lang w:eastAsia="fr-FR"/>
+        </w:rPr>
+        <w:t>app</w:t>
+      </w:r>
+      <w:proofErr w:type="spellEnd"/>
+      <w:r>
+        <w:rPr>
+          <w:rFonts w:eastAsia="Times New Roman" w:cs="Times New Roman"/>
+          <w:color w:val="D4D4D4"/>
+          <w:szCs w:val="21"/>
+          <w:lang w:eastAsia="fr-FR"/>
+        </w:rPr>
+        <w:t xml:space="preserve"> </w:t>
       </w:r>
       <w:proofErr w:type="spellStart"/>
       <w:r>
@@ -13252,7 +13207,27 @@
           <w:szCs w:val="21"/>
           <w:lang w:eastAsia="fr-FR"/>
         </w:rPr>
-        <w:t xml:space="preserve"> app </w:t>
+        <w:t xml:space="preserve"> </w:t>
+      </w:r>
+      <w:proofErr w:type="spellStart"/>
+      <w:r>
+        <w:rPr>
+          <w:rFonts w:eastAsia="Times New Roman" w:cs="Times New Roman"/>
+          <w:color w:val="D4D4D4"/>
+          <w:szCs w:val="21"/>
+          <w:lang w:eastAsia="fr-FR"/>
+        </w:rPr>
+        <w:t>app</w:t>
+      </w:r>
+      <w:proofErr w:type="spellEnd"/>
+      <w:r>
+        <w:rPr>
+          <w:rFonts w:eastAsia="Times New Roman" w:cs="Times New Roman"/>
+          <w:color w:val="D4D4D4"/>
+          <w:szCs w:val="21"/>
+          <w:lang w:eastAsia="fr-FR"/>
+        </w:rPr>
+        <w:t xml:space="preserve"> </w:t>
       </w:r>
       <w:proofErr w:type="spellStart"/>
       <w:r>
@@ -14971,7 +14946,27 @@
           <w:szCs w:val="21"/>
           <w:lang w:eastAsia="fr-FR"/>
         </w:rPr>
-        <w:t>('') in src/Controller/</w:t>
+        <w:t xml:space="preserve">('') in </w:t>
+      </w:r>
+      <w:proofErr w:type="spellStart"/>
+      <w:r>
+        <w:rPr>
+          <w:rFonts w:eastAsia="Times New Roman" w:cs="Times New Roman"/>
+          <w:color w:val="D4D4D4"/>
+          <w:szCs w:val="21"/>
+          <w:lang w:eastAsia="fr-FR"/>
+        </w:rPr>
+        <w:t>src</w:t>
+      </w:r>
+      <w:proofErr w:type="spellEnd"/>
+      <w:r>
+        <w:rPr>
+          <w:rFonts w:eastAsia="Times New Roman" w:cs="Times New Roman"/>
+          <w:color w:val="D4D4D4"/>
+          <w:szCs w:val="21"/>
+          <w:lang w:eastAsia="fr-FR"/>
+        </w:rPr>
+        <w:t>/Controller/</w:t>
       </w:r>
       <w:proofErr w:type="spellStart"/>
       <w:r>
@@ -15226,7 +15221,27 @@
           <w:szCs w:val="21"/>
           <w:lang w:eastAsia="fr-FR"/>
         </w:rPr>
-        <w:t xml:space="preserve">, like </w:t>
+        <w:t xml:space="preserve">, </w:t>
+      </w:r>
+      <w:proofErr w:type="spellStart"/>
+      <w:r>
+        <w:rPr>
+          <w:rFonts w:eastAsia="Times New Roman" w:cs="Times New Roman"/>
+          <w:color w:val="D4D4D4"/>
+          <w:szCs w:val="21"/>
+          <w:lang w:eastAsia="fr-FR"/>
+        </w:rPr>
+        <w:t>like</w:t>
+      </w:r>
+      <w:proofErr w:type="spellEnd"/>
+      <w:r>
+        <w:rPr>
+          <w:rFonts w:eastAsia="Times New Roman" w:cs="Times New Roman"/>
+          <w:color w:val="D4D4D4"/>
+          <w:szCs w:val="21"/>
+          <w:lang w:eastAsia="fr-FR"/>
+        </w:rPr>
+        <w:t xml:space="preserve"> </w:t>
       </w:r>
       <w:proofErr w:type="spellStart"/>
       <w:r>
@@ -15246,19 +15261,8 @@
           <w:szCs w:val="21"/>
           <w:lang w:eastAsia="fr-FR"/>
         </w:rPr>
-        <w:t xml:space="preserve"> an </w:t>
-      </w:r>
-      <w:proofErr w:type="gramStart"/>
-      <w:r>
-        <w:rPr>
-          <w:rFonts w:eastAsia="Times New Roman" w:cs="Times New Roman"/>
-          <w:color w:val="D4D4D4"/>
-          <w:szCs w:val="21"/>
-          <w:lang w:eastAsia="fr-FR"/>
-        </w:rPr>
-        <w:t>email</w:t>
-      </w:r>
-      <w:proofErr w:type="gramEnd"/>
+        <w:t xml:space="preserve"> an email</w:t>
+      </w:r>
     </w:p>
     <w:p>
       <w:pPr>
@@ -15466,44 +15470,35 @@
         </w:rPr>
       </w:pPr>
       <w:proofErr w:type="spellStart"/>
-      <w:r>
-        <w:rPr>
-          <w:rFonts w:eastAsia="Times New Roman" w:cs="Times New Roman"/>
-          <w:color w:val="D4D4D4"/>
-          <w:szCs w:val="21"/>
-          <w:lang w:eastAsia="fr-FR"/>
-        </w:rPr>
-        <w:t>make:registration-form</w:t>
-      </w:r>
-      <w:proofErr w:type="spellEnd"/>
-      <w:r>
-        <w:rPr>
-          <w:rFonts w:eastAsia="Times New Roman" w:cs="Times New Roman"/>
-          <w:color w:val="D4D4D4"/>
-          <w:szCs w:val="21"/>
-          <w:lang w:eastAsia="fr-FR"/>
-        </w:rPr>
-        <w:t xml:space="preserve">`) et lui indiquer, à la ligne qui nous est donnée, où nous devons rediriger l'utilisateur après qu'il </w:t>
-      </w:r>
-      <w:proofErr w:type="gramStart"/>
-      <w:r>
-        <w:rPr>
-          <w:rFonts w:eastAsia="Times New Roman" w:cs="Times New Roman"/>
-          <w:color w:val="D4D4D4"/>
-          <w:szCs w:val="21"/>
-          <w:lang w:eastAsia="fr-FR"/>
-        </w:rPr>
-        <w:t>se soit</w:t>
-      </w:r>
-      <w:proofErr w:type="gramEnd"/>
-      <w:r>
-        <w:rPr>
-          <w:rFonts w:eastAsia="Times New Roman" w:cs="Times New Roman"/>
-          <w:color w:val="D4D4D4"/>
-          <w:szCs w:val="21"/>
-          <w:lang w:eastAsia="fr-FR"/>
-        </w:rPr>
-        <w:t xml:space="preserve"> créé un compte. </w:t>
+      <w:proofErr w:type="gramStart"/>
+      <w:r>
+        <w:rPr>
+          <w:rFonts w:eastAsia="Times New Roman" w:cs="Times New Roman"/>
+          <w:color w:val="D4D4D4"/>
+          <w:szCs w:val="21"/>
+          <w:lang w:eastAsia="fr-FR"/>
+        </w:rPr>
+        <w:t>make:registration</w:t>
+      </w:r>
+      <w:proofErr w:type="gramEnd"/>
+      <w:r>
+        <w:rPr>
+          <w:rFonts w:eastAsia="Times New Roman" w:cs="Times New Roman"/>
+          <w:color w:val="D4D4D4"/>
+          <w:szCs w:val="21"/>
+          <w:lang w:eastAsia="fr-FR"/>
+        </w:rPr>
+        <w:t>-form</w:t>
+      </w:r>
+      <w:proofErr w:type="spellEnd"/>
+      <w:r>
+        <w:rPr>
+          <w:rFonts w:eastAsia="Times New Roman" w:cs="Times New Roman"/>
+          <w:color w:val="D4D4D4"/>
+          <w:szCs w:val="21"/>
+          <w:lang w:eastAsia="fr-FR"/>
+        </w:rPr>
+        <w:t xml:space="preserve">`) et lui indiquer, à la ligne qui nous est donnée, où nous devons rediriger l'utilisateur après qu'il se soit créé un compte. </w:t>
       </w:r>
     </w:p>
     <w:p>
@@ -16669,7 +16664,27 @@
           <w:szCs w:val="21"/>
           <w:lang w:eastAsia="fr-FR"/>
         </w:rPr>
-        <w:t xml:space="preserve"> (e.g. </w:t>
+        <w:t xml:space="preserve"> (</w:t>
+      </w:r>
+      <w:proofErr w:type="spellStart"/>
+      <w:r>
+        <w:rPr>
+          <w:rFonts w:eastAsia="Times New Roman" w:cs="Times New Roman"/>
+          <w:color w:val="D4D4D4"/>
+          <w:szCs w:val="21"/>
+          <w:lang w:eastAsia="fr-FR"/>
+        </w:rPr>
+        <w:t>e.g</w:t>
+      </w:r>
+      <w:proofErr w:type="spellEnd"/>
+      <w:r>
+        <w:rPr>
+          <w:rFonts w:eastAsia="Times New Roman" w:cs="Times New Roman"/>
+          <w:color w:val="D4D4D4"/>
+          <w:szCs w:val="21"/>
+          <w:lang w:eastAsia="fr-FR"/>
+        </w:rPr>
+        <w:t xml:space="preserve">. </w:t>
       </w:r>
       <w:proofErr w:type="spellStart"/>
       <w:r>
@@ -16814,7 +16829,27 @@
           <w:szCs w:val="21"/>
           <w:lang w:eastAsia="fr-FR"/>
         </w:rPr>
-        <w:t xml:space="preserve"> class (e.g. </w:t>
+        <w:t xml:space="preserve"> class (</w:t>
+      </w:r>
+      <w:proofErr w:type="spellStart"/>
+      <w:r>
+        <w:rPr>
+          <w:rFonts w:eastAsia="Times New Roman" w:cs="Times New Roman"/>
+          <w:color w:val="D4D4D4"/>
+          <w:szCs w:val="21"/>
+          <w:lang w:eastAsia="fr-FR"/>
+        </w:rPr>
+        <w:t>e.g</w:t>
+      </w:r>
+      <w:proofErr w:type="spellEnd"/>
+      <w:r>
+        <w:rPr>
+          <w:rFonts w:eastAsia="Times New Roman" w:cs="Times New Roman"/>
+          <w:color w:val="D4D4D4"/>
+          <w:szCs w:val="21"/>
+          <w:lang w:eastAsia="fr-FR"/>
+        </w:rPr>
+        <w:t xml:space="preserve">. </w:t>
       </w:r>
       <w:proofErr w:type="spellStart"/>
       <w:r>
@@ -17347,7 +17382,27 @@
           <w:szCs w:val="21"/>
           <w:lang w:eastAsia="fr-FR"/>
         </w:rPr>
-        <w:t xml:space="preserve"> (e.g. </w:t>
+        <w:t xml:space="preserve"> (</w:t>
+      </w:r>
+      <w:proofErr w:type="spellStart"/>
+      <w:r>
+        <w:rPr>
+          <w:rFonts w:eastAsia="Times New Roman" w:cs="Times New Roman"/>
+          <w:color w:val="D4D4D4"/>
+          <w:szCs w:val="21"/>
+          <w:lang w:eastAsia="fr-FR"/>
+        </w:rPr>
+        <w:t>e.g</w:t>
+      </w:r>
+      <w:proofErr w:type="spellEnd"/>
+      <w:r>
+        <w:rPr>
+          <w:rFonts w:eastAsia="Times New Roman" w:cs="Times New Roman"/>
+          <w:color w:val="D4D4D4"/>
+          <w:szCs w:val="21"/>
+          <w:lang w:eastAsia="fr-FR"/>
+        </w:rPr>
+        <w:t xml:space="preserve">. </w:t>
       </w:r>
       <w:proofErr w:type="spellStart"/>
       <w:r>
@@ -17532,7 +17587,27 @@
           <w:szCs w:val="21"/>
           <w:lang w:eastAsia="fr-FR"/>
         </w:rPr>
-        <w:t xml:space="preserve"> class (e.g. </w:t>
+        <w:t xml:space="preserve"> class (</w:t>
+      </w:r>
+      <w:proofErr w:type="spellStart"/>
+      <w:r>
+        <w:rPr>
+          <w:rFonts w:eastAsia="Times New Roman" w:cs="Times New Roman"/>
+          <w:color w:val="D4D4D4"/>
+          <w:szCs w:val="21"/>
+          <w:lang w:eastAsia="fr-FR"/>
+        </w:rPr>
+        <w:t>e.g</w:t>
+      </w:r>
+      <w:proofErr w:type="spellEnd"/>
+      <w:r>
+        <w:rPr>
+          <w:rFonts w:eastAsia="Times New Roman" w:cs="Times New Roman"/>
+          <w:color w:val="D4D4D4"/>
+          <w:szCs w:val="21"/>
+          <w:lang w:eastAsia="fr-FR"/>
+        </w:rPr>
+        <w:t xml:space="preserve">. </w:t>
       </w:r>
       <w:proofErr w:type="spellStart"/>
       <w:r>
@@ -18547,7 +18622,27 @@
           <w:szCs w:val="21"/>
           <w:lang w:eastAsia="fr-FR"/>
         </w:rPr>
-        <w:t xml:space="preserve"> de Symfony : </w:t>
+        <w:t xml:space="preserve"> de </w:t>
+      </w:r>
+      <w:proofErr w:type="spellStart"/>
+      <w:r>
+        <w:rPr>
+          <w:rFonts w:eastAsia="Times New Roman" w:cs="Times New Roman"/>
+          <w:color w:val="D4D4D4"/>
+          <w:szCs w:val="21"/>
+          <w:lang w:eastAsia="fr-FR"/>
+        </w:rPr>
+        <w:t>Symfony</w:t>
+      </w:r>
+      <w:proofErr w:type="spellEnd"/>
+      <w:r>
+        <w:rPr>
+          <w:rFonts w:eastAsia="Times New Roman" w:cs="Times New Roman"/>
+          <w:color w:val="D4D4D4"/>
+          <w:szCs w:val="21"/>
+          <w:lang w:eastAsia="fr-FR"/>
+        </w:rPr>
+        <w:t xml:space="preserve"> : </w:t>
       </w:r>
     </w:p>
     <w:p>
@@ -18775,7 +18870,7 @@
           <w:lang w:eastAsia="fr-FR"/>
         </w:rPr>
       </w:pPr>
-      <w:bookmarkStart w:id="27" w:name="_Toc106547669"/>
+      <w:bookmarkStart w:id="28" w:name="_Toc106547669"/>
       <w:r>
         <w:rPr>
           <w:rFonts w:ascii="Consolas" w:eastAsia="Times New Roman" w:hAnsi="Consolas" w:cs="Times New Roman"/>
@@ -18787,7 +18882,7 @@
         </w:rPr>
         <w:t>Description d’une situation de travail ayant nécessité une recherche</w:t>
       </w:r>
-      <w:bookmarkEnd w:id="27"/>
+      <w:bookmarkEnd w:id="28"/>
       <w:r>
         <w:rPr>
           <w:rFonts w:ascii="Consolas" w:eastAsia="Times New Roman" w:hAnsi="Consolas" w:cs="Times New Roman"/>
@@ -18812,7 +18907,7 @@
           <w:lang w:eastAsia="fr-FR"/>
         </w:rPr>
       </w:pPr>
-      <w:bookmarkStart w:id="28" w:name="_Toc106547670"/>
+      <w:bookmarkStart w:id="29" w:name="_Toc106547670"/>
       <w:proofErr w:type="gramStart"/>
       <w:r>
         <w:rPr>
@@ -18837,7 +18932,7 @@
         </w:rPr>
         <w:t xml:space="preserve"> Anglais :</w:t>
       </w:r>
-      <w:bookmarkEnd w:id="28"/>
+      <w:bookmarkEnd w:id="29"/>
     </w:p>
     <w:p>
       <w:pPr>
@@ -19119,7 +19214,15 @@
       </w:r>
       <w:proofErr w:type="spellEnd"/>
       <w:r>
-        <w:t xml:space="preserve"> server like GitHub.com or GitHub Enterprise.</w:t>
+        <w:t xml:space="preserve"> server </w:t>
+      </w:r>
+      <w:proofErr w:type="spellStart"/>
+      <w:r>
+        <w:t>like</w:t>
+      </w:r>
+      <w:proofErr w:type="spellEnd"/>
+      <w:r>
+        <w:t xml:space="preserve"> GitHub.com or GitHub Enterprise.</w:t>
       </w:r>
     </w:p>
     <w:p>
@@ -19221,8 +19324,13 @@
       </w:r>
     </w:p>
     <w:p>
-      <w:r>
-        <w:t xml:space="preserve">Download and </w:t>
+      <w:proofErr w:type="spellStart"/>
+      <w:r>
+        <w:t>Download</w:t>
+      </w:r>
+      <w:proofErr w:type="spellEnd"/>
+      <w:r>
+        <w:t xml:space="preserve"> and </w:t>
       </w:r>
       <w:proofErr w:type="spellStart"/>
       <w:r>
@@ -19306,7 +19414,15 @@
       </w:r>
       <w:proofErr w:type="spellEnd"/>
       <w:r>
-        <w:t xml:space="preserve"> to run </w:t>
+        <w:t xml:space="preserve"> to </w:t>
+      </w:r>
+      <w:proofErr w:type="spellStart"/>
+      <w:r>
+        <w:t>run</w:t>
+      </w:r>
+      <w:proofErr w:type="spellEnd"/>
+      <w:r>
+        <w:t xml:space="preserve"> </w:t>
       </w:r>
       <w:proofErr w:type="spellStart"/>
       <w:r>
@@ -19341,7 +19457,15 @@
       </w:r>
       <w:proofErr w:type="spellEnd"/>
       <w:r>
-        <w:t xml:space="preserve"> Git repository </w:t>
+        <w:t xml:space="preserve"> Git </w:t>
+      </w:r>
+      <w:proofErr w:type="spellStart"/>
+      <w:r>
+        <w:t>repository</w:t>
+      </w:r>
+      <w:proofErr w:type="spellEnd"/>
+      <w:r>
+        <w:t xml:space="preserve"> </w:t>
       </w:r>
       <w:proofErr w:type="spellStart"/>
       <w:r>
@@ -19373,7 +19497,15 @@
       </w:r>
       <w:proofErr w:type="spellEnd"/>
       <w:r>
-        <w:t xml:space="preserve"> like Git LFS to manage (or </w:t>
+        <w:t xml:space="preserve"> </w:t>
+      </w:r>
+      <w:proofErr w:type="spellStart"/>
+      <w:r>
+        <w:t>like</w:t>
+      </w:r>
+      <w:proofErr w:type="spellEnd"/>
+      <w:r>
+        <w:t xml:space="preserve"> Git LFS to manage (or </w:t>
       </w:r>
       <w:proofErr w:type="spellStart"/>
       <w:r>
@@ -19405,7 +19537,15 @@
       </w:r>
       <w:proofErr w:type="spellEnd"/>
       <w:r>
-        <w:t xml:space="preserve">). You can configure </w:t>
+        <w:t xml:space="preserve">). You </w:t>
+      </w:r>
+      <w:proofErr w:type="spellStart"/>
+      <w:r>
+        <w:t>can</w:t>
+      </w:r>
+      <w:proofErr w:type="spellEnd"/>
+      <w:r>
+        <w:t xml:space="preserve"> configure </w:t>
       </w:r>
       <w:proofErr w:type="spellStart"/>
       <w:r>
@@ -20365,7 +20505,7 @@
 </file>
 
 <file path=word/endnotes.xml><?xml version="1.0" encoding="utf-8"?>
-<w:endnotes xmlns:wpc="http://schemas.microsoft.com/office/word/2010/wordprocessingCanvas" xmlns:cx="http://schemas.microsoft.com/office/drawing/2014/chartex" xmlns:cx1="http://schemas.microsoft.com/office/drawing/2015/9/8/chartex" xmlns:cx2="http://schemas.microsoft.com/office/drawing/2015/10/21/chartex" xmlns:cx3="http://schemas.microsoft.com/office/drawing/2016/5/9/chartex" xmlns:cx4="http://schemas.microsoft.com/office/drawing/2016/5/10/chartex" xmlns:cx5="http://schemas.microsoft.com/office/drawing/2016/5/11/chartex" xmlns:cx6="http://schemas.microsoft.com/office/drawing/2016/5/12/chartex" xmlns:cx7="http://schemas.microsoft.com/office/drawing/2016/5/13/chartex" xmlns:cx8="http://schemas.microsoft.com/office/drawing/2016/5/14/chartex" xmlns:mc="http://schemas.openxmlformats.org/markup-compatibility/2006" xmlns:aink="http://schemas.microsoft.com/office/drawing/2016/ink" xmlns:am3d="http://schemas.microsoft.com/office/drawing/2017/model3d" xmlns:o="urn:schemas-microsoft-com:office:office" xmlns:oel="http://schemas.microsoft.com/office/2019/extlst" xmlns:r="http://schemas.openxmlformats.org/officeDocument/2006/relationships" xmlns:m="http://schemas.openxmlformats.org/officeDocument/2006/math" xmlns:v="urn:schemas-microsoft-com:vml" xmlns:wp14="http://schemas.microsoft.com/office/word/2010/wordprocessingDrawing" xmlns:wp="http://schemas.openxmlformats.org/drawingml/2006/wordprocessingDrawing" xmlns:w10="urn:schemas-microsoft-com:office:word" xmlns:w="http://schemas.openxmlformats.org/wordprocessingml/2006/main" xmlns:w14="http://schemas.microsoft.com/office/word/2010/wordml" xmlns:w15="http://schemas.microsoft.com/office/word/2012/wordml" xmlns:w16cex="http://schemas.microsoft.com/office/word/2018/wordml/cex" xmlns:w16cid="http://schemas.microsoft.com/office/word/2016/wordml/cid" xmlns:w16="http://schemas.microsoft.com/office/word/2018/wordml" xmlns:w16sdtdh="http://schemas.microsoft.com/office/word/2020/wordml/sdtdatahash" xmlns:w16se="http://schemas.microsoft.com/office/word/2015/wordml/symex" xmlns:wpg="http://schemas.microsoft.com/office/word/2010/wordprocessingGroup" xmlns:wpi="http://schemas.microsoft.com/office/word/2010/wordprocessingInk" xmlns:wne="http://schemas.microsoft.com/office/word/2006/wordml" xmlns:wps="http://schemas.microsoft.com/office/word/2010/wordprocessingShape" mc:Ignorable="w14 w15 w16se w16cid w16 w16cex w16sdtdh wp14">
+<w:endnotes xmlns:wpc="http://schemas.microsoft.com/office/word/2010/wordprocessingCanvas" xmlns:cx="http://schemas.microsoft.com/office/drawing/2014/chartex" xmlns:mc="http://schemas.openxmlformats.org/markup-compatibility/2006" xmlns:o="urn:schemas-microsoft-com:office:office" xmlns:r="http://schemas.openxmlformats.org/officeDocument/2006/relationships" xmlns:m="http://schemas.openxmlformats.org/officeDocument/2006/math" xmlns:v="urn:schemas-microsoft-com:vml" xmlns:wp14="http://schemas.microsoft.com/office/word/2010/wordprocessingDrawing" xmlns:wp="http://schemas.openxmlformats.org/drawingml/2006/wordprocessingDrawing" xmlns:w10="urn:schemas-microsoft-com:office:word" xmlns:w="http://schemas.openxmlformats.org/wordprocessingml/2006/main" xmlns:w14="http://schemas.microsoft.com/office/word/2010/wordml" xmlns:w15="http://schemas.microsoft.com/office/word/2012/wordml" xmlns:w16se="http://schemas.microsoft.com/office/word/2015/wordml/symex" xmlns:wpg="http://schemas.microsoft.com/office/word/2010/wordprocessingGroup" xmlns:wpi="http://schemas.microsoft.com/office/word/2010/wordprocessingInk" xmlns:wne="http://schemas.microsoft.com/office/word/2006/wordml" xmlns:wps="http://schemas.microsoft.com/office/word/2010/wordprocessingShape" mc:Ignorable="w14 w15 w16se wp14">
   <w:endnote w:type="separator" w:id="-1">
     <w:p>
       <w:pPr>
@@ -20390,7 +20530,7 @@
 </file>
 
 <file path=word/footer1.xml><?xml version="1.0" encoding="utf-8"?>
-<w:ftr xmlns:wpc="http://schemas.microsoft.com/office/word/2010/wordprocessingCanvas" xmlns:cx="http://schemas.microsoft.com/office/drawing/2014/chartex" xmlns:cx1="http://schemas.microsoft.com/office/drawing/2015/9/8/chartex" xmlns:cx2="http://schemas.microsoft.com/office/drawing/2015/10/21/chartex" xmlns:cx3="http://schemas.microsoft.com/office/drawing/2016/5/9/chartex" xmlns:cx4="http://schemas.microsoft.com/office/drawing/2016/5/10/chartex" xmlns:cx5="http://schemas.microsoft.com/office/drawing/2016/5/11/chartex" xmlns:cx6="http://schemas.microsoft.com/office/drawing/2016/5/12/chartex" xmlns:cx7="http://schemas.microsoft.com/office/drawing/2016/5/13/chartex" xmlns:cx8="http://schemas.microsoft.com/office/drawing/2016/5/14/chartex" xmlns:mc="http://schemas.openxmlformats.org/markup-compatibility/2006" xmlns:aink="http://schemas.microsoft.com/office/drawing/2016/ink" xmlns:am3d="http://schemas.microsoft.com/office/drawing/2017/model3d" xmlns:o="urn:schemas-microsoft-com:office:office" xmlns:oel="http://schemas.microsoft.com/office/2019/extlst" xmlns:r="http://schemas.openxmlformats.org/officeDocument/2006/relationships" xmlns:m="http://schemas.openxmlformats.org/officeDocument/2006/math" xmlns:v="urn:schemas-microsoft-com:vml" xmlns:wp14="http://schemas.microsoft.com/office/word/2010/wordprocessingDrawing" xmlns:wp="http://schemas.openxmlformats.org/drawingml/2006/wordprocessingDrawing" xmlns:w10="urn:schemas-microsoft-com:office:word" xmlns:w="http://schemas.openxmlformats.org/wordprocessingml/2006/main" xmlns:w14="http://schemas.microsoft.com/office/word/2010/wordml" xmlns:w15="http://schemas.microsoft.com/office/word/2012/wordml" xmlns:w16cex="http://schemas.microsoft.com/office/word/2018/wordml/cex" xmlns:w16cid="http://schemas.microsoft.com/office/word/2016/wordml/cid" xmlns:w16="http://schemas.microsoft.com/office/word/2018/wordml" xmlns:w16sdtdh="http://schemas.microsoft.com/office/word/2020/wordml/sdtdatahash" xmlns:w16se="http://schemas.microsoft.com/office/word/2015/wordml/symex" xmlns:wpg="http://schemas.microsoft.com/office/word/2010/wordprocessingGroup" xmlns:wpi="http://schemas.microsoft.com/office/word/2010/wordprocessingInk" xmlns:wne="http://schemas.microsoft.com/office/word/2006/wordml" xmlns:wps="http://schemas.microsoft.com/office/word/2010/wordprocessingShape" mc:Ignorable="w14 w15 w16se w16cid w16 w16cex w16sdtdh wp14">
+<w:ftr xmlns:wpc="http://schemas.microsoft.com/office/word/2010/wordprocessingCanvas" xmlns:cx="http://schemas.microsoft.com/office/drawing/2014/chartex" xmlns:mc="http://schemas.openxmlformats.org/markup-compatibility/2006" xmlns:o="urn:schemas-microsoft-com:office:office" xmlns:r="http://schemas.openxmlformats.org/officeDocument/2006/relationships" xmlns:m="http://schemas.openxmlformats.org/officeDocument/2006/math" xmlns:v="urn:schemas-microsoft-com:vml" xmlns:wp14="http://schemas.microsoft.com/office/word/2010/wordprocessingDrawing" xmlns:wp="http://schemas.openxmlformats.org/drawingml/2006/wordprocessingDrawing" xmlns:w10="urn:schemas-microsoft-com:office:word" xmlns:w="http://schemas.openxmlformats.org/wordprocessingml/2006/main" xmlns:w14="http://schemas.microsoft.com/office/word/2010/wordml" xmlns:w15="http://schemas.microsoft.com/office/word/2012/wordml" xmlns:w16se="http://schemas.microsoft.com/office/word/2015/wordml/symex" xmlns:wpg="http://schemas.microsoft.com/office/word/2010/wordprocessingGroup" xmlns:wpi="http://schemas.microsoft.com/office/word/2010/wordprocessingInk" xmlns:wne="http://schemas.microsoft.com/office/word/2006/wordml" xmlns:wps="http://schemas.microsoft.com/office/word/2010/wordprocessingShape" mc:Ignorable="w14 w15 w16se wp14">
   <w:sdt>
     <w:sdtPr>
       <w:id w:val="928623968"/>
@@ -20399,7 +20539,6 @@
         <w:docPartUnique/>
       </w:docPartObj>
     </w:sdtPr>
-    <w:sdtEndPr/>
     <w:sdtContent>
       <w:p>
         <w:pPr>
@@ -20419,7 +20558,7 @@
           <w:rPr>
             <w:noProof/>
           </w:rPr>
-          <w:t>41</w:t>
+          <w:t>19</w:t>
         </w:r>
         <w:r>
           <w:fldChar w:fldCharType="end"/>
@@ -20436,7 +20575,7 @@
 </file>
 
 <file path=word/footnotes.xml><?xml version="1.0" encoding="utf-8"?>
-<w:footnotes xmlns:wpc="http://schemas.microsoft.com/office/word/2010/wordprocessingCanvas" xmlns:cx="http://schemas.microsoft.com/office/drawing/2014/chartex" xmlns:cx1="http://schemas.microsoft.com/office/drawing/2015/9/8/chartex" xmlns:cx2="http://schemas.microsoft.com/office/drawing/2015/10/21/chartex" xmlns:cx3="http://schemas.microsoft.com/office/drawing/2016/5/9/chartex" xmlns:cx4="http://schemas.microsoft.com/office/drawing/2016/5/10/chartex" xmlns:cx5="http://schemas.microsoft.com/office/drawing/2016/5/11/chartex" xmlns:cx6="http://schemas.microsoft.com/office/drawing/2016/5/12/chartex" xmlns:cx7="http://schemas.microsoft.com/office/drawing/2016/5/13/chartex" xmlns:cx8="http://schemas.microsoft.com/office/drawing/2016/5/14/chartex" xmlns:mc="http://schemas.openxmlformats.org/markup-compatibility/2006" xmlns:aink="http://schemas.microsoft.com/office/drawing/2016/ink" xmlns:am3d="http://schemas.microsoft.com/office/drawing/2017/model3d" xmlns:o="urn:schemas-microsoft-com:office:office" xmlns:oel="http://schemas.microsoft.com/office/2019/extlst" xmlns:r="http://schemas.openxmlformats.org/officeDocument/2006/relationships" xmlns:m="http://schemas.openxmlformats.org/officeDocument/2006/math" xmlns:v="urn:schemas-microsoft-com:vml" xmlns:wp14="http://schemas.microsoft.com/office/word/2010/wordprocessingDrawing" xmlns:wp="http://schemas.openxmlformats.org/drawingml/2006/wordprocessingDrawing" xmlns:w10="urn:schemas-microsoft-com:office:word" xmlns:w="http://schemas.openxmlformats.org/wordprocessingml/2006/main" xmlns:w14="http://schemas.microsoft.com/office/word/2010/wordml" xmlns:w15="http://schemas.microsoft.com/office/word/2012/wordml" xmlns:w16cex="http://schemas.microsoft.com/office/word/2018/wordml/cex" xmlns:w16cid="http://schemas.microsoft.com/office/word/2016/wordml/cid" xmlns:w16="http://schemas.microsoft.com/office/word/2018/wordml" xmlns:w16sdtdh="http://schemas.microsoft.com/office/word/2020/wordml/sdtdatahash" xmlns:w16se="http://schemas.microsoft.com/office/word/2015/wordml/symex" xmlns:wpg="http://schemas.microsoft.com/office/word/2010/wordprocessingGroup" xmlns:wpi="http://schemas.microsoft.com/office/word/2010/wordprocessingInk" xmlns:wne="http://schemas.microsoft.com/office/word/2006/wordml" xmlns:wps="http://schemas.microsoft.com/office/word/2010/wordprocessingShape" mc:Ignorable="w14 w15 w16se w16cid w16 w16cex w16sdtdh wp14">
+<w:footnotes xmlns:wpc="http://schemas.microsoft.com/office/word/2010/wordprocessingCanvas" xmlns:cx="http://schemas.microsoft.com/office/drawing/2014/chartex" xmlns:mc="http://schemas.openxmlformats.org/markup-compatibility/2006" xmlns:o="urn:schemas-microsoft-com:office:office" xmlns:r="http://schemas.openxmlformats.org/officeDocument/2006/relationships" xmlns:m="http://schemas.openxmlformats.org/officeDocument/2006/math" xmlns:v="urn:schemas-microsoft-com:vml" xmlns:wp14="http://schemas.microsoft.com/office/word/2010/wordprocessingDrawing" xmlns:wp="http://schemas.openxmlformats.org/drawingml/2006/wordprocessingDrawing" xmlns:w10="urn:schemas-microsoft-com:office:word" xmlns:w="http://schemas.openxmlformats.org/wordprocessingml/2006/main" xmlns:w14="http://schemas.microsoft.com/office/word/2010/wordml" xmlns:w15="http://schemas.microsoft.com/office/word/2012/wordml" xmlns:w16se="http://schemas.microsoft.com/office/word/2015/wordml/symex" xmlns:wpg="http://schemas.microsoft.com/office/word/2010/wordprocessingGroup" xmlns:wpi="http://schemas.microsoft.com/office/word/2010/wordprocessingInk" xmlns:wne="http://schemas.microsoft.com/office/word/2006/wordml" xmlns:wps="http://schemas.microsoft.com/office/word/2010/wordprocessingShape" mc:Ignorable="w14 w15 w16se wp14">
   <w:footnote w:type="separator" w:id="-1">
     <w:p>
       <w:pPr>
@@ -20461,7 +20600,7 @@
 </file>
 
 <file path=word/numbering.xml><?xml version="1.0" encoding="utf-8"?>
-<w:numbering xmlns:wpc="http://schemas.microsoft.com/office/word/2010/wordprocessingCanvas" xmlns:cx="http://schemas.microsoft.com/office/drawing/2014/chartex" xmlns:cx1="http://schemas.microsoft.com/office/drawing/2015/9/8/chartex" xmlns:cx2="http://schemas.microsoft.com/office/drawing/2015/10/21/chartex" xmlns:cx3="http://schemas.microsoft.com/office/drawing/2016/5/9/chartex" xmlns:cx4="http://schemas.microsoft.com/office/drawing/2016/5/10/chartex" xmlns:cx5="http://schemas.microsoft.com/office/drawing/2016/5/11/chartex" xmlns:cx6="http://schemas.microsoft.com/office/drawing/2016/5/12/chartex" xmlns:cx7="http://schemas.microsoft.com/office/drawing/2016/5/13/chartex" xmlns:cx8="http://schemas.microsoft.com/office/drawing/2016/5/14/chartex" xmlns:mc="http://schemas.openxmlformats.org/markup-compatibility/2006" xmlns:aink="http://schemas.microsoft.com/office/drawing/2016/ink" xmlns:am3d="http://schemas.microsoft.com/office/drawing/2017/model3d" xmlns:o="urn:schemas-microsoft-com:office:office" xmlns:oel="http://schemas.microsoft.com/office/2019/extlst" xmlns:r="http://schemas.openxmlformats.org/officeDocument/2006/relationships" xmlns:m="http://schemas.openxmlformats.org/officeDocument/2006/math" xmlns:v="urn:schemas-microsoft-com:vml" xmlns:wp14="http://schemas.microsoft.com/office/word/2010/wordprocessingDrawing" xmlns:wp="http://schemas.openxmlformats.org/drawingml/2006/wordprocessingDrawing" xmlns:w10="urn:schemas-microsoft-com:office:word" xmlns:w="http://schemas.openxmlformats.org/wordprocessingml/2006/main" xmlns:w14="http://schemas.microsoft.com/office/word/2010/wordml" xmlns:w15="http://schemas.microsoft.com/office/word/2012/wordml" xmlns:w16cex="http://schemas.microsoft.com/office/word/2018/wordml/cex" xmlns:w16cid="http://schemas.microsoft.com/office/word/2016/wordml/cid" xmlns:w16="http://schemas.microsoft.com/office/word/2018/wordml" xmlns:w16sdtdh="http://schemas.microsoft.com/office/word/2020/wordml/sdtdatahash" xmlns:w16se="http://schemas.microsoft.com/office/word/2015/wordml/symex" xmlns:wpg="http://schemas.microsoft.com/office/word/2010/wordprocessingGroup" xmlns:wpi="http://schemas.microsoft.com/office/word/2010/wordprocessingInk" xmlns:wne="http://schemas.microsoft.com/office/word/2006/wordml" xmlns:wps="http://schemas.microsoft.com/office/word/2010/wordprocessingShape" mc:Ignorable="w14 w15 w16se w16cid w16 w16cex w16sdtdh wp14">
+<w:numbering xmlns:wpc="http://schemas.microsoft.com/office/word/2010/wordprocessingCanvas" xmlns:cx="http://schemas.microsoft.com/office/drawing/2014/chartex" xmlns:mc="http://schemas.openxmlformats.org/markup-compatibility/2006" xmlns:o="urn:schemas-microsoft-com:office:office" xmlns:r="http://schemas.openxmlformats.org/officeDocument/2006/relationships" xmlns:m="http://schemas.openxmlformats.org/officeDocument/2006/math" xmlns:v="urn:schemas-microsoft-com:vml" xmlns:wp14="http://schemas.microsoft.com/office/word/2010/wordprocessingDrawing" xmlns:wp="http://schemas.openxmlformats.org/drawingml/2006/wordprocessingDrawing" xmlns:w10="urn:schemas-microsoft-com:office:word" xmlns:w="http://schemas.openxmlformats.org/wordprocessingml/2006/main" xmlns:w14="http://schemas.microsoft.com/office/word/2010/wordml" xmlns:w15="http://schemas.microsoft.com/office/word/2012/wordml" xmlns:w16se="http://schemas.microsoft.com/office/word/2015/wordml/symex" xmlns:wpg="http://schemas.microsoft.com/office/word/2010/wordprocessingGroup" xmlns:wpi="http://schemas.microsoft.com/office/word/2010/wordprocessingInk" xmlns:wne="http://schemas.microsoft.com/office/word/2006/wordml" xmlns:wps="http://schemas.microsoft.com/office/word/2010/wordprocessingShape" mc:Ignorable="w14 w15 w16se wp14">
   <w:abstractNum w:abstractNumId="0" w15:restartNumberingAfterBreak="0">
     <w:nsid w:val="43EF58D5"/>
     <w:multiLevelType w:val="hybridMultilevel"/>
@@ -20961,26 +21100,26 @@
       </w:rPr>
     </w:lvl>
   </w:abstractNum>
-  <w:num w:numId="1" w16cid:durableId="229119460">
+  <w:num w:numId="1">
     <w:abstractNumId w:val="0"/>
   </w:num>
-  <w:num w:numId="2" w16cid:durableId="529924884">
+  <w:num w:numId="2">
     <w:abstractNumId w:val="2"/>
   </w:num>
-  <w:num w:numId="3" w16cid:durableId="1935092781">
+  <w:num w:numId="3">
     <w:abstractNumId w:val="1"/>
   </w:num>
-  <w:num w:numId="4" w16cid:durableId="1814171757">
+  <w:num w:numId="4">
     <w:abstractNumId w:val="4"/>
   </w:num>
-  <w:num w:numId="5" w16cid:durableId="1988825723">
+  <w:num w:numId="5">
     <w:abstractNumId w:val="3"/>
   </w:num>
 </w:numbering>
 </file>
 
 <file path=word/styles.xml><?xml version="1.0" encoding="utf-8"?>
-<w:styles xmlns:mc="http://schemas.openxmlformats.org/markup-compatibility/2006" xmlns:r="http://schemas.openxmlformats.org/officeDocument/2006/relationships" xmlns:w="http://schemas.openxmlformats.org/wordprocessingml/2006/main" xmlns:w14="http://schemas.microsoft.com/office/word/2010/wordml" xmlns:w15="http://schemas.microsoft.com/office/word/2012/wordml" xmlns:w16cex="http://schemas.microsoft.com/office/word/2018/wordml/cex" xmlns:w16cid="http://schemas.microsoft.com/office/word/2016/wordml/cid" xmlns:w16="http://schemas.microsoft.com/office/word/2018/wordml" xmlns:w16sdtdh="http://schemas.microsoft.com/office/word/2020/wordml/sdtdatahash" xmlns:w16se="http://schemas.microsoft.com/office/word/2015/wordml/symex" mc:Ignorable="w14 w15 w16se w16cid w16 w16cex w16sdtdh">
+<w:styles xmlns:mc="http://schemas.openxmlformats.org/markup-compatibility/2006" xmlns:r="http://schemas.openxmlformats.org/officeDocument/2006/relationships" xmlns:w="http://schemas.openxmlformats.org/wordprocessingml/2006/main" xmlns:w14="http://schemas.microsoft.com/office/word/2010/wordml" xmlns:w15="http://schemas.microsoft.com/office/word/2012/wordml" xmlns:w16se="http://schemas.microsoft.com/office/word/2015/wordml/symex" mc:Ignorable="w14 w15 w16se">
   <w:docDefaults>
     <w:rPrDefault>
       <w:rPr>
@@ -20996,7 +21135,7 @@
       </w:pPr>
     </w:pPrDefault>
   </w:docDefaults>
-  <w:latentStyles w:defLockedState="0" w:defUIPriority="99" w:defSemiHidden="0" w:defUnhideWhenUsed="0" w:defQFormat="0" w:count="376">
+  <w:latentStyles w:defLockedState="0" w:defUIPriority="99" w:defSemiHidden="0" w:defUnhideWhenUsed="0" w:defQFormat="0" w:count="371">
     <w:lsdException w:name="Normal" w:uiPriority="0" w:qFormat="1"/>
     <w:lsdException w:name="heading 1" w:uiPriority="9" w:qFormat="1"/>
     <w:lsdException w:name="heading 2" w:semiHidden="1" w:uiPriority="9" w:unhideWhenUsed="1" w:qFormat="1"/>
@@ -21102,6 +21241,7 @@
     <w:lsdException w:name="HTML Sample" w:semiHidden="1" w:unhideWhenUsed="1"/>
     <w:lsdException w:name="HTML Typewriter" w:semiHidden="1" w:unhideWhenUsed="1"/>
     <w:lsdException w:name="HTML Variable" w:semiHidden="1" w:unhideWhenUsed="1"/>
+    <w:lsdException w:name="Normal Table" w:semiHidden="1" w:unhideWhenUsed="1"/>
     <w:lsdException w:name="annotation subject" w:semiHidden="1" w:unhideWhenUsed="1"/>
     <w:lsdException w:name="No List" w:semiHidden="1" w:unhideWhenUsed="1"/>
     <w:lsdException w:name="Outline List 1" w:semiHidden="1" w:unhideWhenUsed="1"/>
@@ -21144,8 +21284,11 @@
     <w:lsdException w:name="Table Contemporary" w:semiHidden="1" w:unhideWhenUsed="1"/>
     <w:lsdException w:name="Table Elegant" w:semiHidden="1" w:unhideWhenUsed="1"/>
     <w:lsdException w:name="Table Professional" w:semiHidden="1" w:unhideWhenUsed="1"/>
+    <w:lsdException w:name="Table Subtle 1" w:semiHidden="1" w:unhideWhenUsed="1"/>
     <w:lsdException w:name="Table Subtle 2" w:semiHidden="1" w:unhideWhenUsed="1"/>
     <w:lsdException w:name="Table Web 1" w:semiHidden="1" w:unhideWhenUsed="1"/>
+    <w:lsdException w:name="Table Web 2" w:semiHidden="1" w:unhideWhenUsed="1"/>
+    <w:lsdException w:name="Table Web 3" w:semiHidden="1" w:unhideWhenUsed="1"/>
     <w:lsdException w:name="Balloon Text" w:semiHidden="1" w:unhideWhenUsed="1"/>
     <w:lsdException w:name="Table Grid" w:uiPriority="39"/>
     <w:lsdException w:name="Table Theme" w:semiHidden="1" w:unhideWhenUsed="1"/>
@@ -21364,11 +21507,6 @@
     <w:lsdException w:name="List Table 5 Dark Accent 6" w:uiPriority="50"/>
     <w:lsdException w:name="List Table 6 Colorful Accent 6" w:uiPriority="51"/>
     <w:lsdException w:name="List Table 7 Colorful Accent 6" w:uiPriority="52"/>
-    <w:lsdException w:name="Mention" w:semiHidden="1" w:unhideWhenUsed="1"/>
-    <w:lsdException w:name="Smart Hyperlink" w:semiHidden="1" w:unhideWhenUsed="1"/>
-    <w:lsdException w:name="Hashtag" w:semiHidden="1" w:unhideWhenUsed="1"/>
-    <w:lsdException w:name="Unresolved Mention" w:semiHidden="1" w:unhideWhenUsed="1"/>
-    <w:lsdException w:name="Smart Link" w:semiHidden="1" w:unhideWhenUsed="1"/>
   </w:latentStyles>
   <w:style w:type="paragraph" w:default="1" w:styleId="Normal">
     <w:name w:val="Normal"/>
@@ -21964,10 +22102,10 @@
   <a:themeElements>
     <a:clrScheme name="Office">
       <a:dk1>
-        <a:sysClr val="windowText" lastClr="000000"/>
+        <a:sysClr val="windowText" lastClr="FFFFFF"/>
       </a:dk1>
       <a:lt1>
-        <a:sysClr val="window" lastClr="FFFFFF"/>
+        <a:sysClr val="window" lastClr="000000"/>
       </a:lt1>
       <a:dk2>
         <a:srgbClr val="44546A"/>
@@ -22225,7 +22363,7 @@
 </file>
 
 <file path=customXml/itemProps1.xml><?xml version="1.0" encoding="utf-8"?>
-<ds:datastoreItem xmlns:ds="http://schemas.openxmlformats.org/officeDocument/2006/customXml" ds:itemID="{E0C574B3-6145-4EFA-94FA-3C040337294F}">
+<ds:datastoreItem xmlns:ds="http://schemas.openxmlformats.org/officeDocument/2006/customXml" ds:itemID="{775AB6E5-F408-4F01-822F-5DC5E80C285C}">
   <ds:schemaRefs>
     <ds:schemaRef ds:uri="http://schemas.openxmlformats.org/officeDocument/2006/bibliography"/>
   </ds:schemaRefs>

</xml_diff>